<commit_message>
Revised text of CITOannotation.docx
Revised text of CITOannotation.docx to regularise the names of the two
tools: CiTO JavaScript Reference Annotation Tool and CiTO Chrome
Extension.
</commit_message>
<xml_diff>
--- a/CiTOannotation.docx
+++ b/CiTOannotation.docx
@@ -67,13 +67,13 @@
         <w:rPr>
           <w:sz w:val="48"/>
         </w:rPr>
-        <w:t>Annotation F</w:t>
+        <w:t xml:space="preserve">Annotation </w:t>
       </w:r>
       <w:r>
         <w:rPr>
           <w:sz w:val="48"/>
         </w:rPr>
-        <w:t>unction</w:t>
+        <w:t>Tool</w:t>
       </w:r>
     </w:p>
     <w:p>
@@ -94,13 +94,19 @@
       </w:r>
       <w:proofErr w:type="spellEnd"/>
       <w:r>
-        <w:t xml:space="preserve"> Tools JavaScript </w:t>
+        <w:t xml:space="preserve"> JavaScript </w:t>
       </w:r>
       <w:r>
         <w:t xml:space="preserve">Reference </w:t>
       </w:r>
       <w:r>
-        <w:t xml:space="preserve">Annotation Function, that inserts a </w:t>
+        <w:t xml:space="preserve">Annotation </w:t>
+      </w:r>
+      <w:r>
+        <w:t>Tool</w:t>
+      </w:r>
+      <w:r>
+        <w:t xml:space="preserve">, that inserts a </w:t>
       </w:r>
       <w:proofErr w:type="spellStart"/>
       <w:r>
@@ -441,21 +447,7 @@
             <w:color w:val="1155CC"/>
             <w:u w:val="single"/>
           </w:rPr>
-          <w:t>Exam</w:t>
-        </w:r>
-        <w:r>
-          <w:rPr>
-            <w:color w:val="1155CC"/>
-            <w:u w:val="single"/>
-          </w:rPr>
-          <w:t>p</w:t>
-        </w:r>
-        <w:r>
-          <w:rPr>
-            <w:color w:val="1155CC"/>
-            <w:u w:val="single"/>
-          </w:rPr>
-          <w:t>les</w:t>
+          <w:t>Examples</w:t>
         </w:r>
       </w:hyperlink>
     </w:p>
@@ -722,19 +714,19 @@
       </w:r>
       <w:proofErr w:type="spellEnd"/>
       <w:r>
+        <w:t xml:space="preserve"> JavaScript </w:t>
+      </w:r>
+      <w:r>
+        <w:t xml:space="preserve">Reference </w:t>
+      </w:r>
+      <w:r>
+        <w:t xml:space="preserve">Annotation </w:t>
+      </w:r>
+      <w:r>
+        <w:t>Tool</w:t>
+      </w:r>
+      <w:r>
         <w:t xml:space="preserve"> </w:t>
-      </w:r>
-      <w:r>
-        <w:t xml:space="preserve">Tools </w:t>
-      </w:r>
-      <w:r>
-        <w:t xml:space="preserve">JavaScript </w:t>
-      </w:r>
-      <w:r>
-        <w:t xml:space="preserve">Reference </w:t>
-      </w:r>
-      <w:r>
-        <w:t xml:space="preserve">Annotation Function </w:t>
       </w:r>
       <w:r>
         <w:t xml:space="preserve">functionality </w:t>
@@ -1841,13 +1833,19 @@
       </w:r>
       <w:proofErr w:type="spellEnd"/>
       <w:r>
-        <w:t xml:space="preserve"> Tools JavaScript </w:t>
+        <w:t xml:space="preserve"> JavaScript </w:t>
       </w:r>
       <w:r>
         <w:t xml:space="preserve">Reference </w:t>
       </w:r>
       <w:r>
-        <w:t xml:space="preserve">Annotation Function displayed in the examples, </w:t>
+        <w:t xml:space="preserve">Annotation </w:t>
+      </w:r>
+      <w:r>
+        <w:t xml:space="preserve">Tool functionality </w:t>
+      </w:r>
+      <w:r>
+        <w:t xml:space="preserve">displayed in the examples, </w:t>
       </w:r>
       <w:r>
         <w:t xml:space="preserve">the following code </w:t>
@@ -2259,7 +2257,24 @@
           <w:sz w:val="22"/>
           <w:szCs w:val="22"/>
         </w:rPr>
-        <w:t xml:space="preserve"> Tools JavaScript Annotation Function </w:t>
+        <w:t xml:space="preserve"> JavaScript Annotation </w:t>
+      </w:r>
+      <w:r>
+        <w:rPr>
+          <w:rFonts w:ascii="Arial" w:hAnsi="Arial"/>
+          <w:sz w:val="22"/>
+          <w:szCs w:val="22"/>
+        </w:rPr>
+        <w:t>Tool</w:t>
+      </w:r>
+      <w:r>
+        <w:rPr>
+          <w:rFonts w:ascii="Arial" w:hAnsi="Arial" w:cs="Courier"/>
+          <w:sz w:val="22"/>
+          <w:szCs w:val="22"/>
+          <w:lang w:val="en-GB" w:eastAsia="en-US"/>
+        </w:rPr>
+        <w:t xml:space="preserve"> </w:t>
       </w:r>
       <w:r>
         <w:rPr>
@@ -3997,10 +4012,16 @@
       </w:r>
       <w:proofErr w:type="spellEnd"/>
       <w:r>
-        <w:t xml:space="preserve"> Chrome P</w:t>
-      </w:r>
-      <w:r>
-        <w:t xml:space="preserve">lug-in, </w:t>
+        <w:t xml:space="preserve"> Chrome </w:t>
+      </w:r>
+      <w:r>
+        <w:t>Exte</w:t>
+      </w:r>
+      <w:r>
+        <w:t>nsion</w:t>
+      </w:r>
+      <w:r>
+        <w:t xml:space="preserve">, </w:t>
       </w:r>
       <w:r>
         <w:t xml:space="preserve">is available </w:t>
@@ -4110,7 +4131,21 @@
         <w:pStyle w:val="normal0"/>
       </w:pPr>
       <w:r>
-        <w:t xml:space="preserve">The software for this Chrome functionality is stored in the chrome-extension folder of the </w:t>
+        <w:t xml:space="preserve">The software for this </w:t>
+      </w:r>
+      <w:proofErr w:type="spellStart"/>
+      <w:r>
+        <w:t>CiTO</w:t>
+      </w:r>
+      <w:proofErr w:type="spellEnd"/>
+      <w:r>
+        <w:t xml:space="preserve"> Chrome Extension</w:t>
+      </w:r>
+      <w:r>
+        <w:t xml:space="preserve"> </w:t>
+      </w:r>
+      <w:r>
+        <w:t xml:space="preserve">is stored in the chrome-extension folder of the </w:t>
       </w:r>
       <w:hyperlink r:id="rId28" w:history="1">
         <w:proofErr w:type="spellStart"/>
@@ -4159,10 +4194,13 @@
         <w:t xml:space="preserve">We welcome the involvement of developers in the community who would be interested working with our code to create </w:t>
       </w:r>
       <w:r>
-        <w:t xml:space="preserve">and maintain </w:t>
+        <w:t>and main</w:t>
       </w:r>
       <w:bookmarkStart w:id="24" w:name="_GoBack"/>
       <w:bookmarkEnd w:id="24"/>
+      <w:r>
+        <w:t xml:space="preserve">tain </w:t>
+      </w:r>
       <w:r>
         <w:t xml:space="preserve">similar </w:t>
       </w:r>

</xml_diff>

<commit_message>
Changed "un-choose" to de-select in text.
</commit_message>
<xml_diff>
--- a/CiTOannotation.docx
+++ b/CiTOannotation.docx
@@ -1536,7 +1536,12 @@
         <w:t xml:space="preserve">button that has been selected will </w:t>
       </w:r>
       <w:r>
-        <w:t xml:space="preserve">"un-choose" that property, reverting the button appearance from green to grey (or light blue while </w:t>
+        <w:t>de-select</w:t>
+      </w:r>
+      <w:bookmarkStart w:id="4" w:name="_GoBack"/>
+      <w:bookmarkEnd w:id="4"/>
+      <w:r>
+        <w:t xml:space="preserve"> that property, reverting the button appearance from green to grey (or light blue while </w:t>
       </w:r>
       <w:r>
         <w:t xml:space="preserve">still </w:t>
@@ -1804,8 +1809,8 @@
       <w:pPr>
         <w:pStyle w:val="Heading1"/>
       </w:pPr>
-      <w:bookmarkStart w:id="4" w:name="_Usage_by_publishers"/>
-      <w:bookmarkEnd w:id="4"/>
+      <w:bookmarkStart w:id="5" w:name="_Usage_by_publishers"/>
+      <w:bookmarkEnd w:id="5"/>
       <w:r>
         <w:lastRenderedPageBreak/>
         <w:t>Usage</w:t>
@@ -2623,8 +2628,8 @@
       <w:pPr>
         <w:pStyle w:val="Heading1"/>
       </w:pPr>
-      <w:bookmarkStart w:id="5" w:name="h.5mp0jqs0k5z3" w:colFirst="0" w:colLast="0"/>
-      <w:bookmarkEnd w:id="5"/>
+      <w:bookmarkStart w:id="6" w:name="h.5mp0jqs0k5z3" w:colFirst="0" w:colLast="0"/>
+      <w:bookmarkEnd w:id="6"/>
       <w:r>
         <w:lastRenderedPageBreak/>
         <w:t xml:space="preserve">What happens when a user clicks on a </w:t>
@@ -2642,8 +2647,8 @@
       <w:pPr>
         <w:pStyle w:val="Heading2"/>
       </w:pPr>
-      <w:bookmarkStart w:id="6" w:name="h.1arkqa2zmbxq" w:colFirst="0" w:colLast="0"/>
-      <w:bookmarkEnd w:id="6"/>
+      <w:bookmarkStart w:id="7" w:name="h.1arkqa2zmbxq" w:colFirst="0" w:colLast="0"/>
+      <w:bookmarkEnd w:id="7"/>
       <w:proofErr w:type="spellStart"/>
       <w:r>
         <w:t>CiTO</w:t>
@@ -2687,8 +2692,8 @@
       <w:pPr>
         <w:pStyle w:val="Heading3"/>
       </w:pPr>
-      <w:bookmarkStart w:id="7" w:name="h.6cmk0t7ke1bt" w:colFirst="0" w:colLast="0"/>
-      <w:bookmarkEnd w:id="7"/>
+      <w:bookmarkStart w:id="8" w:name="h.6cmk0t7ke1bt" w:colFirst="0" w:colLast="0"/>
+      <w:bookmarkEnd w:id="8"/>
       <w:r>
         <w:t>Value stored in user’s web browser</w:t>
       </w:r>
@@ -2819,8 +2824,8 @@
       <w:pPr>
         <w:pStyle w:val="Heading3"/>
       </w:pPr>
-      <w:bookmarkStart w:id="8" w:name="h.86aj5zz4rh50" w:colFirst="0" w:colLast="0"/>
-      <w:bookmarkEnd w:id="8"/>
+      <w:bookmarkStart w:id="9" w:name="h.86aj5zz4rh50" w:colFirst="0" w:colLast="0"/>
+      <w:bookmarkEnd w:id="9"/>
       <w:r>
         <w:t>Value stored in external database</w:t>
       </w:r>
@@ -3057,8 +3062,8 @@
       <w:pPr>
         <w:pStyle w:val="Heading2"/>
       </w:pPr>
-      <w:bookmarkStart w:id="9" w:name="h.3z4rlvbalcoi" w:colFirst="0" w:colLast="0"/>
-      <w:bookmarkEnd w:id="9"/>
+      <w:bookmarkStart w:id="10" w:name="h.3z4rlvbalcoi" w:colFirst="0" w:colLast="0"/>
+      <w:bookmarkEnd w:id="10"/>
       <w:proofErr w:type="spellStart"/>
       <w:r>
         <w:t>CiTO</w:t>
@@ -3102,8 +3107,8 @@
       <w:pPr>
         <w:pStyle w:val="Heading3"/>
       </w:pPr>
-      <w:bookmarkStart w:id="10" w:name="h.5atiwhbp2ohv" w:colFirst="0" w:colLast="0"/>
-      <w:bookmarkEnd w:id="10"/>
+      <w:bookmarkStart w:id="11" w:name="h.5atiwhbp2ohv" w:colFirst="0" w:colLast="0"/>
+      <w:bookmarkEnd w:id="11"/>
       <w:r>
         <w:lastRenderedPageBreak/>
         <w:t>Value stored in user’s web browser</w:t>
@@ -3235,8 +3240,8 @@
       <w:pPr>
         <w:pStyle w:val="Heading3"/>
       </w:pPr>
-      <w:bookmarkStart w:id="11" w:name="h.rkcvubt3fbfx" w:colFirst="0" w:colLast="0"/>
-      <w:bookmarkEnd w:id="11"/>
+      <w:bookmarkStart w:id="12" w:name="h.rkcvubt3fbfx" w:colFirst="0" w:colLast="0"/>
+      <w:bookmarkEnd w:id="12"/>
       <w:r>
         <w:t>Value stored in external database</w:t>
       </w:r>
@@ -3417,8 +3422,8 @@
       <w:pPr>
         <w:pStyle w:val="Heading2"/>
       </w:pPr>
-      <w:bookmarkStart w:id="12" w:name="h.g7viks4ods35" w:colFirst="0" w:colLast="0"/>
-      <w:bookmarkEnd w:id="12"/>
+      <w:bookmarkStart w:id="13" w:name="h.g7viks4ods35" w:colFirst="0" w:colLast="0"/>
+      <w:bookmarkEnd w:id="13"/>
     </w:p>
     <w:p>
       <w:pPr>
@@ -3429,8 +3434,8 @@
           <w:sz w:val="36"/>
         </w:rPr>
       </w:pPr>
-      <w:bookmarkStart w:id="13" w:name="h.zda5p1tl4fbv" w:colFirst="0" w:colLast="0"/>
-      <w:bookmarkEnd w:id="13"/>
+      <w:bookmarkStart w:id="14" w:name="h.zda5p1tl4fbv" w:colFirst="0" w:colLast="0"/>
+      <w:bookmarkEnd w:id="14"/>
       <w:r>
         <w:br w:type="page"/>
       </w:r>
@@ -3439,12 +3444,12 @@
       <w:pPr>
         <w:pStyle w:val="Heading1"/>
       </w:pPr>
-      <w:bookmarkStart w:id="14" w:name="h.3a6dwwunojed" w:colFirst="0" w:colLast="0"/>
-      <w:bookmarkStart w:id="15" w:name="h.6wd1c9uxs5mx" w:colFirst="0" w:colLast="0"/>
-      <w:bookmarkStart w:id="16" w:name="h.nqfvmfhae6ta" w:colFirst="0" w:colLast="0"/>
-      <w:bookmarkEnd w:id="14"/>
+      <w:bookmarkStart w:id="15" w:name="h.3a6dwwunojed" w:colFirst="0" w:colLast="0"/>
+      <w:bookmarkStart w:id="16" w:name="h.6wd1c9uxs5mx" w:colFirst="0" w:colLast="0"/>
+      <w:bookmarkStart w:id="17" w:name="h.nqfvmfhae6ta" w:colFirst="0" w:colLast="0"/>
       <w:bookmarkEnd w:id="15"/>
       <w:bookmarkEnd w:id="16"/>
+      <w:bookmarkEnd w:id="17"/>
       <w:r>
         <w:lastRenderedPageBreak/>
         <w:t>Web Services</w:t>
@@ -3454,8 +3459,8 @@
       <w:pPr>
         <w:pStyle w:val="Heading2"/>
       </w:pPr>
-      <w:bookmarkStart w:id="17" w:name="h.qgroxp5mfvjv" w:colFirst="0" w:colLast="0"/>
-      <w:bookmarkEnd w:id="17"/>
+      <w:bookmarkStart w:id="18" w:name="h.qgroxp5mfvjv" w:colFirst="0" w:colLast="0"/>
+      <w:bookmarkEnd w:id="18"/>
       <w:proofErr w:type="spellStart"/>
       <w:r>
         <w:t>CiTO</w:t>
@@ -3705,8 +3710,8 @@
       <w:pPr>
         <w:pStyle w:val="Heading1"/>
       </w:pPr>
-      <w:bookmarkStart w:id="18" w:name="h.owwd47fcfrut" w:colFirst="0" w:colLast="0"/>
-      <w:bookmarkEnd w:id="18"/>
+      <w:bookmarkStart w:id="19" w:name="h.owwd47fcfrut" w:colFirst="0" w:colLast="0"/>
+      <w:bookmarkEnd w:id="19"/>
     </w:p>
     <w:p>
       <w:pPr>
@@ -3717,8 +3722,8 @@
           <w:sz w:val="36"/>
         </w:rPr>
       </w:pPr>
-      <w:bookmarkStart w:id="19" w:name="h.pt2hd9223b9k" w:colFirst="0" w:colLast="0"/>
-      <w:bookmarkEnd w:id="19"/>
+      <w:bookmarkStart w:id="20" w:name="h.pt2hd9223b9k" w:colFirst="0" w:colLast="0"/>
+      <w:bookmarkEnd w:id="20"/>
       <w:r>
         <w:br w:type="page"/>
       </w:r>
@@ -3727,8 +3732,8 @@
       <w:pPr>
         <w:pStyle w:val="Heading1"/>
       </w:pPr>
-      <w:bookmarkStart w:id="20" w:name="_Browser_support"/>
-      <w:bookmarkEnd w:id="20"/>
+      <w:bookmarkStart w:id="21" w:name="_Browser_support"/>
+      <w:bookmarkEnd w:id="21"/>
       <w:r>
         <w:lastRenderedPageBreak/>
         <w:t>Browser support</w:t>
@@ -3798,10 +3803,10 @@
       <w:pPr>
         <w:pStyle w:val="Heading3"/>
       </w:pPr>
-      <w:bookmarkStart w:id="21" w:name="h.9tqx4jbelb2" w:colFirst="0" w:colLast="0"/>
-      <w:bookmarkStart w:id="22" w:name="_XMLHttpRequest"/>
-      <w:bookmarkEnd w:id="21"/>
+      <w:bookmarkStart w:id="22" w:name="h.9tqx4jbelb2" w:colFirst="0" w:colLast="0"/>
+      <w:bookmarkStart w:id="23" w:name="_XMLHttpRequest"/>
       <w:bookmarkEnd w:id="22"/>
+      <w:bookmarkEnd w:id="23"/>
       <w:proofErr w:type="spellStart"/>
       <w:r>
         <w:t>XMLHttpRequest</w:t>
@@ -3872,8 +3877,8 @@
       <w:pPr>
         <w:pStyle w:val="Heading3"/>
       </w:pPr>
-      <w:bookmarkStart w:id="23" w:name="h.i561pzt2d4gm" w:colFirst="0" w:colLast="0"/>
-      <w:bookmarkEnd w:id="23"/>
+      <w:bookmarkStart w:id="24" w:name="h.i561pzt2d4gm" w:colFirst="0" w:colLast="0"/>
+      <w:bookmarkEnd w:id="24"/>
       <w:r>
         <w:t>HTML5 Local Storage</w:t>
       </w:r>
@@ -4139,10 +4144,7 @@
       </w:r>
       <w:proofErr w:type="spellEnd"/>
       <w:r>
-        <w:t xml:space="preserve"> Chrome Extension</w:t>
-      </w:r>
-      <w:r>
-        <w:t xml:space="preserve"> </w:t>
+        <w:t xml:space="preserve"> Chrome Extension </w:t>
       </w:r>
       <w:r>
         <w:t xml:space="preserve">is stored in the chrome-extension folder of the </w:t>
@@ -4194,12 +4196,7 @@
         <w:t xml:space="preserve">We welcome the involvement of developers in the community who would be interested working with our code to create </w:t>
       </w:r>
       <w:r>
-        <w:t>and main</w:t>
-      </w:r>
-      <w:bookmarkStart w:id="24" w:name="_GoBack"/>
-      <w:bookmarkEnd w:id="24"/>
-      <w:r>
-        <w:t xml:space="preserve">tain </w:t>
+        <w:t xml:space="preserve">and maintain </w:t>
       </w:r>
       <w:r>
         <w:t xml:space="preserve">similar </w:t>

</xml_diff>

<commit_message>
Further modifications of the documentation, and a new figure
Minor improvements to the CITOannotation.docx file, and a change of
order of sections.
Addition of a screen shot of the Chrome Extension site.
</commit_message>
<xml_diff>
--- a/CiTOannotation.docx
+++ b/CiTOannotation.docx
@@ -147,7 +147,14 @@
         <w:rPr>
           <w:szCs w:val="22"/>
         </w:rPr>
-        <w:t>This functionality has been created by Tanya Gray (</w:t>
+        <w:t xml:space="preserve">This functionality has been created by </w:t>
+      </w:r>
+      <w:bookmarkStart w:id="1" w:name="_GoBack"/>
+      <w:r>
+        <w:rPr>
+          <w:szCs w:val="22"/>
+        </w:rPr>
+        <w:t>Tanya Gray (</w:t>
       </w:r>
       <w:hyperlink r:id="rId6" w:history="1">
         <w:r>
@@ -177,7 +184,14 @@
         <w:rPr>
           <w:szCs w:val="22"/>
         </w:rPr>
-        <w:t xml:space="preserve">), and </w:t>
+        <w:t>)</w:t>
+      </w:r>
+      <w:bookmarkEnd w:id="1"/>
+      <w:r>
+        <w:rPr>
+          <w:szCs w:val="22"/>
+        </w:rPr>
+        <w:t xml:space="preserve">, and </w:t>
       </w:r>
       <w:r>
         <w:rPr>
@@ -448,24 +462,6 @@
             <w:u w:val="single"/>
           </w:rPr>
           <w:t>Examples</w:t>
-        </w:r>
-      </w:hyperlink>
-    </w:p>
-    <w:p>
-      <w:pPr>
-        <w:pStyle w:val="normal0"/>
-        <w:ind w:left="360"/>
-        <w:rPr>
-          <w:color w:val="1155CC"/>
-          <w:u w:val="single"/>
-        </w:rPr>
-      </w:pPr>
-      <w:hyperlink w:anchor="_Usage_by_publishers" w:history="1">
-        <w:r>
-          <w:rPr>
-            <w:rStyle w:val="Hyperlink"/>
-          </w:rPr>
-          <w:t>Usage by publishers</w:t>
         </w:r>
       </w:hyperlink>
     </w:p>
@@ -612,6 +608,10 @@
       <w:pPr>
         <w:pStyle w:val="normal0"/>
         <w:ind w:left="360"/>
+        <w:rPr>
+          <w:color w:val="1155CC"/>
+          <w:u w:val="single"/>
+        </w:rPr>
       </w:pPr>
       <w:hyperlink w:anchor="h.nqfvmfhae6ta">
         <w:r>
@@ -627,6 +627,20 @@
       <w:pPr>
         <w:pStyle w:val="normal0"/>
         <w:ind w:left="350"/>
+      </w:pPr>
+      <w:hyperlink w:anchor="_Usage_by_publishers_1" w:history="1">
+        <w:r>
+          <w:rPr>
+            <w:rStyle w:val="Hyperlink"/>
+          </w:rPr>
+          <w:t>Usage by publishers</w:t>
+        </w:r>
+      </w:hyperlink>
+    </w:p>
+    <w:p>
+      <w:pPr>
+        <w:pStyle w:val="normal0"/>
+        <w:ind w:left="350"/>
         <w:rPr>
           <w:color w:val="1155CC"/>
           <w:u w:val="single"/>
@@ -678,8 +692,8 @@
       <w:pPr>
         <w:pStyle w:val="normal0"/>
       </w:pPr>
-      <w:bookmarkStart w:id="1" w:name="h.dsivo24ns8m" w:colFirst="0" w:colLast="0"/>
-      <w:bookmarkEnd w:id="1"/>
+      <w:bookmarkStart w:id="2" w:name="h.dsivo24ns8m" w:colFirst="0" w:colLast="0"/>
+      <w:bookmarkEnd w:id="2"/>
       <w:r>
         <w:br w:type="page"/>
       </w:r>
@@ -688,10 +702,10 @@
       <w:pPr>
         <w:pStyle w:val="Heading1"/>
       </w:pPr>
-      <w:bookmarkStart w:id="2" w:name="h.aav636sk4lp2" w:colFirst="0" w:colLast="0"/>
-      <w:bookmarkStart w:id="3" w:name="h.xosd5k7a3ha7" w:colFirst="0" w:colLast="0"/>
-      <w:bookmarkEnd w:id="2"/>
+      <w:bookmarkStart w:id="3" w:name="h.aav636sk4lp2" w:colFirst="0" w:colLast="0"/>
+      <w:bookmarkStart w:id="4" w:name="h.xosd5k7a3ha7" w:colFirst="0" w:colLast="0"/>
       <w:bookmarkEnd w:id="3"/>
+      <w:bookmarkEnd w:id="4"/>
       <w:r>
         <w:lastRenderedPageBreak/>
         <w:t xml:space="preserve">Examples </w:t>
@@ -1383,7 +1397,13 @@
         <w:t>buttons will cause its appearance to change to green</w:t>
       </w:r>
       <w:r>
-        <w:t xml:space="preserve">, showing it has been selected.  The property definition </w:t>
+        <w:t xml:space="preserve">, </w:t>
+      </w:r>
+      <w:r>
+        <w:t xml:space="preserve">to indicate that </w:t>
+      </w:r>
+      <w:r>
+        <w:t xml:space="preserve">it has been selected.  The property definition </w:t>
       </w:r>
       <w:r>
         <w:t xml:space="preserve">pop-up </w:t>
@@ -1392,7 +1412,13 @@
         <w:t xml:space="preserve">will </w:t>
       </w:r>
       <w:r>
-        <w:t xml:space="preserve">remain for as long as </w:t>
+        <w:t xml:space="preserve">remain </w:t>
+      </w:r>
+      <w:r>
+        <w:t xml:space="preserve">visible </w:t>
+      </w:r>
+      <w:r>
+        <w:t xml:space="preserve">for as long as </w:t>
       </w:r>
       <w:r>
         <w:t>the mouse conti</w:t>
@@ -1516,6 +1542,17 @@
       <w:r>
         <w:t xml:space="preserve">Choosing a property in this manner results in that choice being recorded, as explained below.  </w:t>
       </w:r>
+      <w:r>
+        <w:t xml:space="preserve">You are free to choose as many </w:t>
+      </w:r>
+      <w:proofErr w:type="spellStart"/>
+      <w:r>
+        <w:t>CiTO</w:t>
+      </w:r>
+      <w:proofErr w:type="spellEnd"/>
+      <w:r>
+        <w:t xml:space="preserve"> properties for any one reference as you think apply.  </w:t>
+      </w:r>
     </w:p>
     <w:p>
       <w:pPr>
@@ -1538,8 +1575,6 @@
       <w:r>
         <w:t>de-select</w:t>
       </w:r>
-      <w:bookmarkStart w:id="4" w:name="_GoBack"/>
-      <w:bookmarkEnd w:id="4"/>
       <w:r>
         <w:t xml:space="preserve"> that property, reverting the button appearance from green to grey (or light blue while </w:t>
       </w:r>
@@ -1566,16 +1601,7 @@
         <w:spacing w:after="120"/>
       </w:pPr>
       <w:r>
-        <w:t xml:space="preserve">You </w:t>
-      </w:r>
-      <w:r>
-        <w:t xml:space="preserve">are free to </w:t>
-      </w:r>
-      <w:r>
-        <w:t>c</w:t>
-      </w:r>
-      <w:r>
-        <w:t xml:space="preserve">hoose as many </w:t>
+        <w:t xml:space="preserve">If none of the eleven displayed </w:t>
       </w:r>
       <w:proofErr w:type="spellStart"/>
       <w:r>
@@ -1583,10 +1609,10 @@
       </w:r>
       <w:proofErr w:type="spellEnd"/>
       <w:r>
-        <w:t xml:space="preserve"> properties for any one reference as you </w:t>
-      </w:r>
-      <w:r>
-        <w:t>think apply.  If none of the eleven displayed cho</w:t>
+        <w:t xml:space="preserve"> property </w:t>
+      </w:r>
+      <w:r>
+        <w:t>cho</w:t>
       </w:r>
       <w:r>
         <w:t>ices are appropriate, click the</w:t>
@@ -1609,10 +1635,16 @@
       </w:r>
       <w:proofErr w:type="spellEnd"/>
       <w:r>
-        <w:t xml:space="preserve"> properties, which can be selected in the same manner</w:t>
-      </w:r>
-      <w:r>
-        <w:t>, as shown here:</w:t>
+        <w:t xml:space="preserve"> properties, </w:t>
+      </w:r>
+      <w:r>
+        <w:t xml:space="preserve">as shown in the following figure, </w:t>
+      </w:r>
+      <w:r>
+        <w:t>which can be selected in the same manner</w:t>
+      </w:r>
+      <w:r>
+        <w:t>:</w:t>
       </w:r>
       <w:r>
         <w:t xml:space="preserve">  </w:t>
@@ -1718,7 +1750,14 @@
         <w:spacing w:after="120"/>
       </w:pPr>
       <w:r>
-        <w:t xml:space="preserve">Continue making choices for each of the references in the reference list. </w:t>
+        <w:lastRenderedPageBreak/>
+        <w:t xml:space="preserve">Continue making choices for </w:t>
+      </w:r>
+      <w:r>
+        <w:t xml:space="preserve">this and other </w:t>
+      </w:r>
+      <w:r>
+        <w:t xml:space="preserve">references in the reference list. </w:t>
       </w:r>
       <w:r>
         <w:t>You may stop your citation annotation activity at any time.</w:t>
@@ -1737,60 +1776,1013 @@
         <w:spacing w:after="120"/>
       </w:pPr>
       <w:r>
+        <w:t xml:space="preserve">If you now save this annotated article </w:t>
+      </w:r>
+      <w:r>
+        <w:t xml:space="preserve">with a different filename </w:t>
+      </w:r>
+      <w:r>
+        <w:t xml:space="preserve">as an .html file </w:t>
+      </w:r>
+      <w:r>
+        <w:t>(</w:t>
+      </w:r>
+      <w:r>
+        <w:t>"</w:t>
+      </w:r>
+      <w:r>
+        <w:t>save</w:t>
+      </w:r>
+      <w:r>
+        <w:t xml:space="preserve"> </w:t>
+      </w:r>
+      <w:r>
+        <w:t>page</w:t>
+      </w:r>
+      <w:r>
+        <w:t xml:space="preserve"> </w:t>
+      </w:r>
+      <w:r>
+        <w:t>as</w:t>
+      </w:r>
+      <w:r>
+        <w:t>"</w:t>
+      </w:r>
+      <w:r>
+        <w:t xml:space="preserve"> from the file menu) </w:t>
+      </w:r>
+      <w:r>
+        <w:t>in the sa</w:t>
+      </w:r>
+      <w:r>
+        <w:rPr>
+          <w:szCs w:val="22"/>
+        </w:rPr>
+        <w:t xml:space="preserve">me </w:t>
+      </w:r>
+      <w:r>
+        <w:rPr>
+          <w:szCs w:val="22"/>
+        </w:rPr>
+        <w:t xml:space="preserve">directory as the original file, alongside the </w:t>
+      </w:r>
+      <w:proofErr w:type="spellStart"/>
+      <w:r>
+        <w:rPr>
+          <w:szCs w:val="22"/>
+        </w:rPr>
+        <w:t>javascript</w:t>
+      </w:r>
+      <w:proofErr w:type="spellEnd"/>
+      <w:r>
+        <w:rPr>
+          <w:szCs w:val="22"/>
+        </w:rPr>
+        <w:t xml:space="preserve"> directory containing the cito.js and cito.css files,</w:t>
+      </w:r>
+      <w:r>
+        <w:rPr>
+          <w:szCs w:val="22"/>
+        </w:rPr>
+        <w:t xml:space="preserve"> t</w:t>
+      </w:r>
+      <w:r>
+        <w:t xml:space="preserve">hese annotations will be saved </w:t>
+      </w:r>
+      <w:r>
+        <w:t>with</w:t>
+      </w:r>
+      <w:r>
+        <w:t xml:space="preserve"> the article and will be visible when the </w:t>
+      </w:r>
+      <w:r>
+        <w:t xml:space="preserve">annotated </w:t>
+      </w:r>
+      <w:r>
+        <w:t>article is re-opened in a browser.</w:t>
+      </w:r>
+      <w:r>
+        <w:t xml:space="preserve">  Other ways in which these choices are recorded are detailed below.</w:t>
+      </w:r>
+    </w:p>
+    <w:p>
+      <w:pPr>
+        <w:rPr>
+          <w:rFonts w:ascii="Arial" w:eastAsia="Arial" w:hAnsi="Arial" w:cs="Arial"/>
+          <w:color w:val="000000"/>
+          <w:sz w:val="22"/>
+        </w:rPr>
+      </w:pPr>
+      <w:r>
+        <w:br w:type="page"/>
+      </w:r>
+    </w:p>
+    <w:p>
+      <w:pPr>
+        <w:pStyle w:val="Heading1"/>
+      </w:pPr>
+      <w:bookmarkStart w:id="5" w:name="h.5mp0jqs0k5z3" w:colFirst="0" w:colLast="0"/>
+      <w:bookmarkEnd w:id="5"/>
+      <w:r>
         <w:lastRenderedPageBreak/>
-        <w:t xml:space="preserve">If you now save this annotated article as an .html file </w:t>
-      </w:r>
-      <w:r>
+        <w:t xml:space="preserve">What happens when a user clicks on a </w:t>
+      </w:r>
+      <w:proofErr w:type="spellStart"/>
+      <w:r>
+        <w:t>CiTO</w:t>
+      </w:r>
+      <w:proofErr w:type="spellEnd"/>
+      <w:r>
+        <w:t xml:space="preserve"> property?</w:t>
+      </w:r>
+    </w:p>
+    <w:p>
+      <w:pPr>
+        <w:pStyle w:val="Heading2"/>
+      </w:pPr>
+      <w:bookmarkStart w:id="6" w:name="h.1arkqa2zmbxq" w:colFirst="0" w:colLast="0"/>
+      <w:bookmarkEnd w:id="6"/>
+      <w:proofErr w:type="spellStart"/>
+      <w:r>
+        <w:t>CiTO</w:t>
+      </w:r>
+      <w:proofErr w:type="spellEnd"/>
+      <w:r>
+        <w:t xml:space="preserve"> property that was previously unselected</w:t>
+      </w:r>
+    </w:p>
+    <w:p>
+      <w:pPr>
+        <w:pStyle w:val="normal0"/>
+      </w:pPr>
+      <w:r>
+        <w:t xml:space="preserve">When a user clicks on a </w:t>
+      </w:r>
+      <w:proofErr w:type="spellStart"/>
+      <w:r>
+        <w:t>CiTO</w:t>
+      </w:r>
+      <w:proofErr w:type="spellEnd"/>
+      <w:r>
+        <w:t xml:space="preserve"> property that was previously unselected, the </w:t>
+      </w:r>
+      <w:r>
+        <w:t xml:space="preserve">selection </w:t>
+      </w:r>
+      <w:r>
+        <w:t xml:space="preserve">value is stored in the user’s web browser and also sent to an external web service and saved in </w:t>
+      </w:r>
+      <w:r>
+        <w:t xml:space="preserve">our </w:t>
+      </w:r>
+      <w:proofErr w:type="spellStart"/>
+      <w:r>
+        <w:t>CiTO</w:t>
+      </w:r>
+      <w:proofErr w:type="spellEnd"/>
+      <w:r>
+        <w:t xml:space="preserve"> Tools Annotations D</w:t>
+      </w:r>
+      <w:r>
+        <w:t>atabase.</w:t>
+      </w:r>
+    </w:p>
+    <w:p>
+      <w:pPr>
+        <w:pStyle w:val="Heading3"/>
+      </w:pPr>
+      <w:bookmarkStart w:id="7" w:name="h.6cmk0t7ke1bt" w:colFirst="0" w:colLast="0"/>
+      <w:bookmarkEnd w:id="7"/>
+      <w:r>
+        <w:t>Value stored in user’s web browser</w:t>
+      </w:r>
+    </w:p>
+    <w:p>
+      <w:pPr>
+        <w:pStyle w:val="normal0"/>
+        <w:numPr>
+          <w:ilvl w:val="0"/>
+          <w:numId w:val="4"/>
+        </w:numPr>
+        <w:ind w:hanging="359"/>
+      </w:pPr>
+      <w:r>
+        <w:t>A key-value pair is stored in the browser’s web storage facility</w:t>
+      </w:r>
+      <w:hyperlink r:id="rId16">
+        <w:r>
+          <w:t xml:space="preserve"> </w:t>
+        </w:r>
+      </w:hyperlink>
+      <w:hyperlink r:id="rId17">
+        <w:r>
+          <w:rPr>
+            <w:color w:val="1155CC"/>
+            <w:u w:val="single"/>
+          </w:rPr>
+          <w:t>http://en.wikipedia.org/wiki/Web_storage</w:t>
+        </w:r>
+      </w:hyperlink>
+      <w:r>
+        <w:t xml:space="preserve"> using the following statement: </w:t>
+      </w:r>
+      <w:proofErr w:type="spellStart"/>
+      <w:proofErr w:type="gramStart"/>
+      <w:r>
+        <w:rPr>
+          <w:shd w:val="clear" w:color="auto" w:fill="D9D9D9"/>
+        </w:rPr>
+        <w:t>localStorage.setItem</w:t>
+      </w:r>
+      <w:proofErr w:type="spellEnd"/>
+      <w:r>
+        <w:rPr>
+          <w:shd w:val="clear" w:color="auto" w:fill="D9D9D9"/>
+        </w:rPr>
         <w:t>(</w:t>
       </w:r>
-      <w:r>
-        <w:t>"</w:t>
-      </w:r>
-      <w:r>
-        <w:t>save</w:t>
+      <w:proofErr w:type="spellStart"/>
+      <w:proofErr w:type="gramEnd"/>
+      <w:r>
+        <w:rPr>
+          <w:shd w:val="clear" w:color="auto" w:fill="D9D9D9"/>
+        </w:rPr>
+        <w:t>key,value</w:t>
+      </w:r>
+      <w:proofErr w:type="spellEnd"/>
+      <w:r>
+        <w:rPr>
+          <w:shd w:val="clear" w:color="auto" w:fill="D9D9D9"/>
+        </w:rPr>
+        <w:t>);</w:t>
+      </w:r>
+    </w:p>
+    <w:p>
+      <w:pPr>
+        <w:pStyle w:val="normal0"/>
+        <w:numPr>
+          <w:ilvl w:val="1"/>
+          <w:numId w:val="6"/>
+        </w:numPr>
+        <w:ind w:hanging="359"/>
+      </w:pPr>
+      <w:r>
+        <w:t xml:space="preserve">The </w:t>
+      </w:r>
+      <w:r>
+        <w:rPr>
+          <w:b/>
+        </w:rPr>
+        <w:t>key</w:t>
+      </w:r>
+      <w:r>
+        <w:t xml:space="preserve"> is set to a value created by concatenating the browser window’s </w:t>
+      </w:r>
+      <w:r>
+        <w:t>URL</w:t>
+      </w:r>
+      <w:r>
+        <w:t xml:space="preserve"> and the unique identifier for the HTML that forms the </w:t>
+      </w:r>
+      <w:proofErr w:type="spellStart"/>
+      <w:r>
+        <w:t>CiTO</w:t>
+      </w:r>
+      <w:proofErr w:type="spellEnd"/>
+      <w:r>
+        <w:t xml:space="preserve"> property ‘button’ in the web page.</w:t>
+      </w:r>
+    </w:p>
+    <w:p>
+      <w:pPr>
+        <w:pStyle w:val="normal0"/>
+        <w:numPr>
+          <w:ilvl w:val="1"/>
+          <w:numId w:val="6"/>
+        </w:numPr>
+        <w:ind w:hanging="359"/>
+      </w:pPr>
+      <w:r>
+        <w:t xml:space="preserve">The </w:t>
+      </w:r>
+      <w:r>
+        <w:rPr>
+          <w:b/>
+        </w:rPr>
+        <w:t xml:space="preserve">selection </w:t>
+      </w:r>
+      <w:r>
+        <w:rPr>
+          <w:b/>
+        </w:rPr>
+        <w:t>value</w:t>
+      </w:r>
+      <w:r>
+        <w:t xml:space="preserve"> is set to ‘1’.</w:t>
+      </w:r>
+    </w:p>
+    <w:p>
+      <w:pPr>
+        <w:pStyle w:val="Heading3"/>
+      </w:pPr>
+      <w:bookmarkStart w:id="8" w:name="h.86aj5zz4rh50" w:colFirst="0" w:colLast="0"/>
+      <w:bookmarkEnd w:id="8"/>
+      <w:r>
+        <w:t>Value stored in external database</w:t>
+      </w:r>
+    </w:p>
+    <w:p>
+      <w:pPr>
+        <w:pStyle w:val="normal0"/>
+        <w:numPr>
+          <w:ilvl w:val="0"/>
+          <w:numId w:val="7"/>
+        </w:numPr>
+        <w:ind w:hanging="359"/>
+      </w:pPr>
+      <w:r>
+        <w:t xml:space="preserve">An AJAX request is sent that inserts a record into </w:t>
+      </w:r>
+      <w:r>
+        <w:t xml:space="preserve">our </w:t>
+      </w:r>
+      <w:proofErr w:type="spellStart"/>
+      <w:r>
+        <w:t>CiTO</w:t>
+      </w:r>
+      <w:proofErr w:type="spellEnd"/>
+      <w:r>
+        <w:t xml:space="preserve"> Tools Annotations Database </w:t>
+      </w:r>
+      <w:r>
+        <w:t>hosted at www.miidi.org with the following fields:</w:t>
+      </w:r>
+    </w:p>
+    <w:p>
+      <w:pPr>
+        <w:pStyle w:val="normal0"/>
+        <w:numPr>
+          <w:ilvl w:val="1"/>
+          <w:numId w:val="7"/>
+        </w:numPr>
+        <w:ind w:hanging="359"/>
+      </w:pPr>
+      <w:proofErr w:type="gramStart"/>
+      <w:r>
+        <w:t>unique</w:t>
+      </w:r>
+      <w:proofErr w:type="gramEnd"/>
+      <w:r>
+        <w:t xml:space="preserve"> id for database record (auto-increment)</w:t>
+      </w:r>
+    </w:p>
+    <w:p>
+      <w:pPr>
+        <w:pStyle w:val="normal0"/>
+        <w:numPr>
+          <w:ilvl w:val="1"/>
+          <w:numId w:val="7"/>
+        </w:numPr>
+        <w:ind w:hanging="359"/>
+      </w:pPr>
+      <w:proofErr w:type="spellStart"/>
+      <w:proofErr w:type="gramStart"/>
+      <w:r>
+        <w:t>userid</w:t>
+      </w:r>
+      <w:proofErr w:type="spellEnd"/>
+      <w:proofErr w:type="gramEnd"/>
+      <w:r>
+        <w:t xml:space="preserve"> - unique </w:t>
+      </w:r>
+      <w:r>
+        <w:t xml:space="preserve">opaque </w:t>
+      </w:r>
+      <w:r>
+        <w:t xml:space="preserve">identifier for user </w:t>
+      </w:r>
+    </w:p>
+    <w:p>
+      <w:pPr>
+        <w:pStyle w:val="normal0"/>
+        <w:numPr>
+          <w:ilvl w:val="1"/>
+          <w:numId w:val="7"/>
+        </w:numPr>
+        <w:ind w:hanging="359"/>
+      </w:pPr>
+      <w:proofErr w:type="gramStart"/>
+      <w:r>
+        <w:t>timestamp</w:t>
+      </w:r>
+      <w:proofErr w:type="gramEnd"/>
+      <w:r>
+        <w:t xml:space="preserve"> - when </w:t>
+      </w:r>
+      <w:r>
+        <w:t xml:space="preserve">the </w:t>
+      </w:r>
+      <w:r>
+        <w:t>action was taken</w:t>
+      </w:r>
+    </w:p>
+    <w:p>
+      <w:pPr>
+        <w:pStyle w:val="normal0"/>
+        <w:numPr>
+          <w:ilvl w:val="1"/>
+          <w:numId w:val="7"/>
+        </w:numPr>
+        <w:ind w:hanging="359"/>
+      </w:pPr>
+      <w:proofErr w:type="gramStart"/>
+      <w:r>
+        <w:t>action</w:t>
+      </w:r>
+      <w:proofErr w:type="gramEnd"/>
+      <w:r>
+        <w:t xml:space="preserve"> = ‘add’</w:t>
+      </w:r>
+    </w:p>
+    <w:p>
+      <w:pPr>
+        <w:pStyle w:val="normal0"/>
+        <w:numPr>
+          <w:ilvl w:val="1"/>
+          <w:numId w:val="7"/>
+        </w:numPr>
+        <w:ind w:hanging="359"/>
+      </w:pPr>
+      <w:proofErr w:type="gramStart"/>
+      <w:r>
+        <w:t>subject</w:t>
+      </w:r>
+      <w:proofErr w:type="gramEnd"/>
+      <w:r>
+        <w:t xml:space="preserve"> - </w:t>
+      </w:r>
+      <w:r>
+        <w:t>URL</w:t>
+      </w:r>
+      <w:r>
+        <w:t xml:space="preserve"> for the </w:t>
+      </w:r>
+      <w:r>
+        <w:t xml:space="preserve">citing </w:t>
+      </w:r>
+      <w:r>
+        <w:t xml:space="preserve">journal article </w:t>
+      </w:r>
+    </w:p>
+    <w:p>
+      <w:pPr>
+        <w:pStyle w:val="normal0"/>
+        <w:numPr>
+          <w:ilvl w:val="1"/>
+          <w:numId w:val="7"/>
+        </w:numPr>
+        <w:ind w:hanging="359"/>
+      </w:pPr>
+      <w:proofErr w:type="gramStart"/>
+      <w:r>
+        <w:t>predicate</w:t>
+      </w:r>
+      <w:proofErr w:type="gramEnd"/>
+      <w:r>
+        <w:t xml:space="preserve"> - </w:t>
+      </w:r>
+      <w:r>
+        <w:t xml:space="preserve">URL for the </w:t>
+      </w:r>
+      <w:proofErr w:type="spellStart"/>
+      <w:r>
+        <w:t>CiTO</w:t>
+      </w:r>
+      <w:proofErr w:type="spellEnd"/>
+      <w:r>
+        <w:t xml:space="preserve"> property</w:t>
+      </w:r>
+    </w:p>
+    <w:p>
+      <w:pPr>
+        <w:pStyle w:val="normal0"/>
+        <w:numPr>
+          <w:ilvl w:val="1"/>
+          <w:numId w:val="7"/>
+        </w:numPr>
+        <w:ind w:hanging="359"/>
+      </w:pPr>
+      <w:proofErr w:type="gramStart"/>
+      <w:r>
+        <w:t>object</w:t>
+      </w:r>
+      <w:proofErr w:type="gramEnd"/>
+      <w:r>
+        <w:t xml:space="preserve"> - </w:t>
+      </w:r>
+      <w:r>
+        <w:t>URI</w:t>
       </w:r>
       <w:r>
         <w:t xml:space="preserve"> </w:t>
       </w:r>
       <w:r>
-        <w:t>page</w:t>
-      </w:r>
-      <w:r>
-        <w:t xml:space="preserve"> </w:t>
-      </w:r>
-      <w:r>
-        <w:t>as</w:t>
-      </w:r>
-      <w:r>
-        <w:t>"</w:t>
-      </w:r>
-      <w:r>
-        <w:t xml:space="preserve"> from the file menu) </w:t>
-      </w:r>
-      <w:r>
-        <w:t xml:space="preserve">in the same directory as the original file, </w:t>
-      </w:r>
-      <w:r>
-        <w:t xml:space="preserve">but with a different </w:t>
-      </w:r>
-      <w:r>
-        <w:t>file</w:t>
-      </w:r>
-      <w:r>
-        <w:t xml:space="preserve">name, these annotations will be saved </w:t>
-      </w:r>
-      <w:r>
-        <w:t>with</w:t>
-      </w:r>
-      <w:r>
-        <w:t xml:space="preserve"> the article and will be visible when the </w:t>
-      </w:r>
-      <w:r>
-        <w:t xml:space="preserve">annotated </w:t>
-      </w:r>
-      <w:r>
-        <w:t>article is re-opened in a browser.</w:t>
-      </w:r>
+        <w:t xml:space="preserve">for the cited journal article </w:t>
+      </w:r>
+      <w:r>
+        <w:t xml:space="preserve">(or citation text parsed from </w:t>
+      </w:r>
+      <w:r>
+        <w:t xml:space="preserve">the </w:t>
+      </w:r>
+      <w:r>
+        <w:t>reference</w:t>
+      </w:r>
+      <w:r>
+        <w:t xml:space="preserve">, if </w:t>
+      </w:r>
+      <w:r>
+        <w:t>URI</w:t>
+      </w:r>
+      <w:r>
+        <w:t xml:space="preserve"> not available) </w:t>
+      </w:r>
+    </w:p>
+    <w:p>
+      <w:pPr>
+        <w:pStyle w:val="normal0"/>
+      </w:pPr>
+    </w:p>
+    <w:p>
+      <w:pPr>
+        <w:pStyle w:val="normal0"/>
+      </w:pPr>
+      <w:r>
+        <w:t>The reference in the reference list that is the object of this annotation, and the cited paper that is referenced, are both defined by the last property.</w:t>
+      </w:r>
+    </w:p>
+    <w:p>
+      <w:pPr>
+        <w:pStyle w:val="normal0"/>
+        <w:rPr>
+          <w:szCs w:val="22"/>
+        </w:rPr>
+      </w:pPr>
+    </w:p>
+    <w:p>
+      <w:pPr>
+        <w:pStyle w:val="normal0"/>
+        <w:rPr>
+          <w:i/>
+          <w:szCs w:val="22"/>
+        </w:rPr>
+      </w:pPr>
+      <w:r>
+        <w:rPr>
+          <w:i/>
+          <w:szCs w:val="22"/>
+        </w:rPr>
+        <w:t>Format</w:t>
+      </w:r>
+    </w:p>
+    <w:p>
+      <w:pPr>
+        <w:pStyle w:val="normal0"/>
+        <w:rPr>
+          <w:szCs w:val="22"/>
+        </w:rPr>
+      </w:pPr>
+    </w:p>
+    <w:p>
+      <w:pPr>
+        <w:pStyle w:val="normal0"/>
+        <w:rPr>
+          <w:szCs w:val="22"/>
+        </w:rPr>
+      </w:pPr>
+      <w:r>
+        <w:rPr>
+          <w:szCs w:val="22"/>
+        </w:rPr>
+        <w:t>UniqueOpaqueUserID|DateTime|operation|CitingPaper|CiTOProperty|CitedPaper</w:t>
+      </w:r>
+    </w:p>
+    <w:p>
+      <w:pPr>
+        <w:pStyle w:val="normal0"/>
+        <w:rPr>
+          <w:szCs w:val="22"/>
+        </w:rPr>
+      </w:pPr>
+    </w:p>
+    <w:p>
+      <w:pPr>
+        <w:pStyle w:val="normal0"/>
+        <w:rPr>
+          <w:i/>
+          <w:szCs w:val="22"/>
+        </w:rPr>
+      </w:pPr>
+      <w:r>
+        <w:rPr>
+          <w:i/>
+          <w:szCs w:val="22"/>
+        </w:rPr>
+        <w:t>R</w:t>
+      </w:r>
+      <w:r>
+        <w:rPr>
+          <w:i/>
+          <w:szCs w:val="22"/>
+        </w:rPr>
+        <w:t>ecord example</w:t>
+      </w:r>
+    </w:p>
+    <w:p>
+      <w:pPr>
+        <w:pStyle w:val="normal0"/>
+      </w:pPr>
+    </w:p>
+    <w:p>
+      <w:pPr>
+        <w:pStyle w:val="normal0"/>
+      </w:pPr>
+      <w:r>
+        <w:t>|294|KDYXFJ4IM2RIAUBYRYUWPWO37BLNSD|Fri, 04 Jan 2013 17:25:34 GMT|add|&lt;http://elife.elifesciences.org/content/1/e00248&gt;|&lt;http://purl.org/spar/cito/obtainsBackgroundFrom&gt;|&lt;http://dx.doi.org/10.1073/pnas.0700629104&gt;</w:t>
+      </w:r>
+    </w:p>
+    <w:p>
+      <w:pPr>
+        <w:pStyle w:val="normal0"/>
+      </w:pPr>
+    </w:p>
+    <w:p>
+      <w:pPr>
+        <w:pStyle w:val="Heading2"/>
+      </w:pPr>
+      <w:bookmarkStart w:id="9" w:name="h.3z4rlvbalcoi" w:colFirst="0" w:colLast="0"/>
+      <w:bookmarkEnd w:id="9"/>
+      <w:proofErr w:type="spellStart"/>
+      <w:r>
+        <w:t>CiTO</w:t>
+      </w:r>
+      <w:proofErr w:type="spellEnd"/>
+      <w:r>
+        <w:t xml:space="preserve"> property that was previously selected</w:t>
+      </w:r>
+    </w:p>
+    <w:p>
+      <w:pPr>
+        <w:pStyle w:val="normal0"/>
+      </w:pPr>
+      <w:r>
+        <w:t xml:space="preserve">When a user clicks on a </w:t>
+      </w:r>
+      <w:proofErr w:type="spellStart"/>
+      <w:r>
+        <w:t>CiTO</w:t>
+      </w:r>
+      <w:proofErr w:type="spellEnd"/>
+      <w:r>
+        <w:t xml:space="preserve"> property that was previously selected, the </w:t>
+      </w:r>
+      <w:r>
+        <w:t xml:space="preserve">selection </w:t>
+      </w:r>
+      <w:r>
+        <w:t xml:space="preserve">value is stored in the user’s web browser and also sent to an external web service and saved in </w:t>
+      </w:r>
+      <w:r>
+        <w:t xml:space="preserve">our </w:t>
+      </w:r>
+      <w:proofErr w:type="spellStart"/>
+      <w:r>
+        <w:t>CiTO</w:t>
+      </w:r>
+      <w:proofErr w:type="spellEnd"/>
+      <w:r>
+        <w:t xml:space="preserve"> Tools Annotations Database</w:t>
+      </w:r>
+      <w:r>
+        <w:t>.</w:t>
+      </w:r>
+    </w:p>
+    <w:p>
+      <w:pPr>
+        <w:pStyle w:val="Heading3"/>
+      </w:pPr>
+      <w:bookmarkStart w:id="10" w:name="h.5atiwhbp2ohv" w:colFirst="0" w:colLast="0"/>
+      <w:bookmarkEnd w:id="10"/>
+      <w:r>
+        <w:t>Value stored in user’s web browser</w:t>
+      </w:r>
+    </w:p>
+    <w:p>
+      <w:pPr>
+        <w:pStyle w:val="normal0"/>
+        <w:numPr>
+          <w:ilvl w:val="0"/>
+          <w:numId w:val="5"/>
+        </w:numPr>
+        <w:ind w:hanging="359"/>
+      </w:pPr>
+      <w:r>
+        <w:t>A key-value pair is stored in the browser’s web storage facility</w:t>
+      </w:r>
+      <w:hyperlink r:id="rId18">
+        <w:r>
+          <w:t xml:space="preserve"> </w:t>
+        </w:r>
+      </w:hyperlink>
+      <w:hyperlink r:id="rId19">
+        <w:r>
+          <w:rPr>
+            <w:color w:val="1155CC"/>
+            <w:u w:val="single"/>
+          </w:rPr>
+          <w:t>http://en.wikipedia.org/wiki/Web_storage</w:t>
+        </w:r>
+      </w:hyperlink>
+      <w:r>
+        <w:t xml:space="preserve"> using the following statement: </w:t>
+      </w:r>
+      <w:proofErr w:type="spellStart"/>
+      <w:proofErr w:type="gramStart"/>
+      <w:r>
+        <w:rPr>
+          <w:shd w:val="clear" w:color="auto" w:fill="D9D9D9"/>
+        </w:rPr>
+        <w:t>localStorage.setItem</w:t>
+      </w:r>
+      <w:proofErr w:type="spellEnd"/>
+      <w:r>
+        <w:rPr>
+          <w:shd w:val="clear" w:color="auto" w:fill="D9D9D9"/>
+        </w:rPr>
+        <w:t>(</w:t>
+      </w:r>
+      <w:proofErr w:type="spellStart"/>
+      <w:proofErr w:type="gramEnd"/>
+      <w:r>
+        <w:rPr>
+          <w:shd w:val="clear" w:color="auto" w:fill="D9D9D9"/>
+        </w:rPr>
+        <w:t>key,value</w:t>
+      </w:r>
+      <w:proofErr w:type="spellEnd"/>
+      <w:r>
+        <w:rPr>
+          <w:shd w:val="clear" w:color="auto" w:fill="D9D9D9"/>
+        </w:rPr>
+        <w:t>);</w:t>
+      </w:r>
+    </w:p>
+    <w:p>
+      <w:pPr>
+        <w:pStyle w:val="normal0"/>
+        <w:numPr>
+          <w:ilvl w:val="1"/>
+          <w:numId w:val="3"/>
+        </w:numPr>
+        <w:ind w:hanging="359"/>
+      </w:pPr>
+      <w:r>
+        <w:t xml:space="preserve">The </w:t>
+      </w:r>
+      <w:r>
+        <w:rPr>
+          <w:b/>
+        </w:rPr>
+        <w:t>key</w:t>
+      </w:r>
+      <w:r>
+        <w:t xml:space="preserve"> is set to a unique value created by concatenating the browser window’s </w:t>
+      </w:r>
+      <w:r>
+        <w:t>URL</w:t>
+      </w:r>
+      <w:r>
+        <w:t xml:space="preserve"> and the unique identifier for the HTML that forms the </w:t>
+      </w:r>
+      <w:proofErr w:type="spellStart"/>
+      <w:r>
+        <w:t>CiTO</w:t>
+      </w:r>
+      <w:proofErr w:type="spellEnd"/>
+      <w:r>
+        <w:t xml:space="preserve"> property ‘button’ in the web page.</w:t>
+      </w:r>
+    </w:p>
+    <w:p>
+      <w:pPr>
+        <w:pStyle w:val="normal0"/>
+        <w:numPr>
+          <w:ilvl w:val="1"/>
+          <w:numId w:val="3"/>
+        </w:numPr>
+        <w:ind w:hanging="359"/>
+      </w:pPr>
+      <w:r>
+        <w:t xml:space="preserve">The </w:t>
+      </w:r>
+      <w:r>
+        <w:rPr>
+          <w:b/>
+        </w:rPr>
+        <w:t xml:space="preserve">selection </w:t>
+      </w:r>
+      <w:r>
+        <w:rPr>
+          <w:b/>
+        </w:rPr>
+        <w:t>value</w:t>
+      </w:r>
+      <w:r>
+        <w:t xml:space="preserve"> is set to ‘0’.</w:t>
+      </w:r>
+    </w:p>
+    <w:p>
+      <w:pPr>
+        <w:pStyle w:val="Heading3"/>
+      </w:pPr>
+      <w:bookmarkStart w:id="11" w:name="h.rkcvubt3fbfx" w:colFirst="0" w:colLast="0"/>
+      <w:bookmarkEnd w:id="11"/>
+      <w:r>
+        <w:t>Value stored in external database</w:t>
+      </w:r>
+    </w:p>
+    <w:p>
+      <w:pPr>
+        <w:pStyle w:val="normal0"/>
+        <w:numPr>
+          <w:ilvl w:val="0"/>
+          <w:numId w:val="2"/>
+        </w:numPr>
+        <w:ind w:hanging="359"/>
+      </w:pPr>
+      <w:r>
+        <w:t xml:space="preserve">An AJAX request is sent that inserts a record into a database hosted at </w:t>
+      </w:r>
+      <w:hyperlink r:id="rId20">
+        <w:r>
+          <w:rPr>
+            <w:color w:val="1155CC"/>
+            <w:u w:val="single"/>
+          </w:rPr>
+          <w:t>www.miidi.org</w:t>
+        </w:r>
+      </w:hyperlink>
+      <w:r>
+        <w:t xml:space="preserve"> with the following fields:</w:t>
+      </w:r>
+    </w:p>
+    <w:p>
+      <w:pPr>
+        <w:pStyle w:val="normal0"/>
+        <w:numPr>
+          <w:ilvl w:val="1"/>
+          <w:numId w:val="2"/>
+        </w:numPr>
+        <w:ind w:hanging="359"/>
+      </w:pPr>
+      <w:proofErr w:type="spellStart"/>
+      <w:proofErr w:type="gramStart"/>
+      <w:r>
+        <w:t>userid</w:t>
+      </w:r>
+      <w:proofErr w:type="spellEnd"/>
+      <w:proofErr w:type="gramEnd"/>
+      <w:r>
+        <w:t xml:space="preserve"> - unique identifier for user - stored in browser’s web storage facility</w:t>
+      </w:r>
+    </w:p>
+    <w:p>
+      <w:pPr>
+        <w:pStyle w:val="normal0"/>
+        <w:numPr>
+          <w:ilvl w:val="1"/>
+          <w:numId w:val="2"/>
+        </w:numPr>
+        <w:ind w:hanging="359"/>
+      </w:pPr>
+      <w:proofErr w:type="gramStart"/>
+      <w:r>
+        <w:t>timestamp</w:t>
+      </w:r>
+      <w:proofErr w:type="gramEnd"/>
+      <w:r>
+        <w:t xml:space="preserve"> - when action was taken</w:t>
+      </w:r>
+    </w:p>
+    <w:p>
+      <w:pPr>
+        <w:pStyle w:val="normal0"/>
+        <w:numPr>
+          <w:ilvl w:val="1"/>
+          <w:numId w:val="2"/>
+        </w:numPr>
+        <w:ind w:hanging="359"/>
+      </w:pPr>
+      <w:proofErr w:type="gramStart"/>
+      <w:r>
+        <w:t>action</w:t>
+      </w:r>
+      <w:proofErr w:type="gramEnd"/>
+      <w:r>
+        <w:t xml:space="preserve"> = ‘remove’</w:t>
+      </w:r>
+    </w:p>
+    <w:p>
+      <w:pPr>
+        <w:pStyle w:val="normal0"/>
+        <w:numPr>
+          <w:ilvl w:val="1"/>
+          <w:numId w:val="2"/>
+        </w:numPr>
+        <w:ind w:hanging="359"/>
+      </w:pPr>
+      <w:proofErr w:type="gramStart"/>
+      <w:r>
+        <w:t>subject</w:t>
+      </w:r>
+      <w:proofErr w:type="gramEnd"/>
+      <w:r>
+        <w:t xml:space="preserve"> - </w:t>
+      </w:r>
+      <w:r>
+        <w:t>URL</w:t>
+      </w:r>
+      <w:r>
+        <w:t xml:space="preserve"> for the journal article == </w:t>
+      </w:r>
+      <w:proofErr w:type="spellStart"/>
+      <w:r>
+        <w:t>window.location.href</w:t>
+      </w:r>
+      <w:proofErr w:type="spellEnd"/>
+    </w:p>
+    <w:p>
+      <w:pPr>
+        <w:pStyle w:val="normal0"/>
+        <w:numPr>
+          <w:ilvl w:val="1"/>
+          <w:numId w:val="2"/>
+        </w:numPr>
+        <w:ind w:hanging="359"/>
+      </w:pPr>
+      <w:proofErr w:type="gramStart"/>
+      <w:r>
+        <w:t>predicate</w:t>
+      </w:r>
+      <w:proofErr w:type="gramEnd"/>
+      <w:r>
+        <w:t xml:space="preserve"> - </w:t>
+      </w:r>
+      <w:proofErr w:type="spellStart"/>
+      <w:r>
+        <w:t>CiTO</w:t>
+      </w:r>
+      <w:proofErr w:type="spellEnd"/>
+      <w:r>
+        <w:t xml:space="preserve"> property</w:t>
+      </w:r>
+    </w:p>
+    <w:p>
+      <w:pPr>
+        <w:pStyle w:val="normal0"/>
+        <w:numPr>
+          <w:ilvl w:val="1"/>
+          <w:numId w:val="2"/>
+        </w:numPr>
+        <w:ind w:hanging="359"/>
+      </w:pPr>
+      <w:proofErr w:type="gramStart"/>
+      <w:r>
+        <w:t>object</w:t>
+      </w:r>
+      <w:proofErr w:type="gramEnd"/>
+      <w:r>
+        <w:t xml:space="preserve"> - </w:t>
+      </w:r>
+      <w:r>
+        <w:t>URL</w:t>
+      </w:r>
+      <w:r>
+        <w:t xml:space="preserve"> (or citation text if </w:t>
+      </w:r>
+      <w:r>
+        <w:t>URL</w:t>
+      </w:r>
+      <w:r>
+        <w:t xml:space="preserve"> not available) parsed from reference item</w:t>
+      </w:r>
+    </w:p>
+    <w:p>
+      <w:pPr>
+        <w:pStyle w:val="Heading2"/>
+      </w:pPr>
+      <w:bookmarkStart w:id="12" w:name="h.g7viks4ods35" w:colFirst="0" w:colLast="0"/>
+      <w:bookmarkEnd w:id="12"/>
     </w:p>
     <w:p>
       <w:pPr>
@@ -1801,6 +2793,8 @@
           <w:sz w:val="36"/>
         </w:rPr>
       </w:pPr>
+      <w:bookmarkStart w:id="13" w:name="h.zda5p1tl4fbv" w:colFirst="0" w:colLast="0"/>
+      <w:bookmarkEnd w:id="13"/>
       <w:r>
         <w:br w:type="page"/>
       </w:r>
@@ -1809,20 +2803,274 @@
       <w:pPr>
         <w:pStyle w:val="Heading1"/>
       </w:pPr>
-      <w:bookmarkStart w:id="5" w:name="_Usage_by_publishers"/>
-      <w:bookmarkEnd w:id="5"/>
+      <w:bookmarkStart w:id="14" w:name="h.3a6dwwunojed" w:colFirst="0" w:colLast="0"/>
+      <w:bookmarkStart w:id="15" w:name="h.6wd1c9uxs5mx" w:colFirst="0" w:colLast="0"/>
+      <w:bookmarkStart w:id="16" w:name="h.nqfvmfhae6ta" w:colFirst="0" w:colLast="0"/>
+      <w:bookmarkEnd w:id="14"/>
+      <w:bookmarkEnd w:id="15"/>
+      <w:bookmarkEnd w:id="16"/>
       <w:r>
         <w:lastRenderedPageBreak/>
-        <w:t>Usage</w:t>
-      </w:r>
-      <w:r>
+        <w:t>Web Services</w:t>
+      </w:r>
+    </w:p>
+    <w:p>
+      <w:pPr>
+        <w:pStyle w:val="Heading2"/>
+      </w:pPr>
+      <w:bookmarkStart w:id="17" w:name="h.qgroxp5mfvjv" w:colFirst="0" w:colLast="0"/>
+      <w:bookmarkEnd w:id="17"/>
+      <w:proofErr w:type="spellStart"/>
+      <w:r>
+        <w:t>CiTO</w:t>
+      </w:r>
+      <w:proofErr w:type="spellEnd"/>
+      <w:r>
+        <w:t xml:space="preserve"> Triples</w:t>
+      </w:r>
+    </w:p>
+    <w:p>
+      <w:pPr>
+        <w:pStyle w:val="normal0"/>
+      </w:pPr>
+      <w:r>
+        <w:t xml:space="preserve">A web service is available to view </w:t>
+      </w:r>
+      <w:r>
+        <w:t xml:space="preserve">all the </w:t>
+      </w:r>
+      <w:proofErr w:type="spellStart"/>
+      <w:r>
+        <w:t>CiTO</w:t>
+      </w:r>
+      <w:proofErr w:type="spellEnd"/>
+      <w:r>
+        <w:t xml:space="preserve"> annotation </w:t>
+      </w:r>
+      <w:r>
+        <w:t>triples submitted using the JavaScript and Chrome functions</w:t>
+      </w:r>
+      <w:r>
+        <w:t xml:space="preserve"> by all users on all annotated papers</w:t>
+      </w:r>
+      <w:r>
+        <w:t xml:space="preserve">. To view, visit </w:t>
+      </w:r>
+      <w:hyperlink r:id="rId21">
+        <w:r>
+          <w:rPr>
+            <w:color w:val="1155CC"/>
+            <w:u w:val="single"/>
+          </w:rPr>
+          <w:t>http://www.miidi.org/metaquery/cito</w:t>
+        </w:r>
+      </w:hyperlink>
+      <w:r>
+        <w:t xml:space="preserve">.  This downloads a file called </w:t>
+      </w:r>
+      <w:proofErr w:type="spellStart"/>
+      <w:r>
+        <w:t>cito</w:t>
+      </w:r>
+      <w:proofErr w:type="spellEnd"/>
+      <w:r>
+        <w:t xml:space="preserve"> containing the accumulated annotation records in the following format:</w:t>
+      </w:r>
+    </w:p>
+    <w:p>
+      <w:pPr>
+        <w:pStyle w:val="normal0"/>
+      </w:pPr>
+    </w:p>
+    <w:p>
+      <w:pPr>
+        <w:pStyle w:val="normal0"/>
+      </w:pPr>
+      <w:r>
+        <w:t>UniqueOpaqueUserID|DateTime|operation|CitingPaper|CiTOProperty|CitedPaper</w:t>
+      </w:r>
+    </w:p>
+    <w:p>
+      <w:pPr>
+        <w:pStyle w:val="normal0"/>
+      </w:pPr>
+    </w:p>
+    <w:p>
+      <w:pPr>
+        <w:pStyle w:val="normal0"/>
+      </w:pPr>
+      <w:r>
+        <w:t>For example:</w:t>
+      </w:r>
+    </w:p>
+    <w:p>
+      <w:pPr>
+        <w:pStyle w:val="normal0"/>
+      </w:pPr>
+    </w:p>
+    <w:p>
+      <w:pPr>
+        <w:pStyle w:val="normal0"/>
+      </w:pPr>
+      <w:r>
+        <w:t xml:space="preserve">K29GS7D0C1P7SLD17XFC353M1L986U|Fri, 11 Jan 2013 10:01:51 GMT|add|&lt;http://www.ncbi.nlm.nih.gov/pmc/articles/PMC2808925/&gt;|&lt;http://purl.org/spar/cito/obtainsBackgroundFrom&gt;|&lt;http://www.ncbi.nlm.nih.gov/pubmed/17420237&gt; </w:t>
+      </w:r>
+    </w:p>
+    <w:p>
+      <w:pPr>
+        <w:pStyle w:val="normal0"/>
+      </w:pPr>
+    </w:p>
+    <w:p>
+      <w:pPr>
+        <w:pStyle w:val="normal0"/>
+      </w:pPr>
+      <w:r>
+        <w:t>The last three items in each record are easily transformed into an RDF triple (in Turtle format):</w:t>
+      </w:r>
+    </w:p>
+    <w:p>
+      <w:pPr>
+        <w:pStyle w:val="normal0"/>
+      </w:pPr>
+    </w:p>
+    <w:p>
+      <w:pPr>
+        <w:pStyle w:val="normal0"/>
+        <w:rPr>
+          <w:rFonts w:ascii="Courier" w:hAnsi="Courier"/>
+          <w:sz w:val="18"/>
+          <w:szCs w:val="18"/>
+        </w:rPr>
+      </w:pPr>
+      <w:r>
+        <w:rPr>
+          <w:rFonts w:ascii="Courier" w:hAnsi="Courier"/>
+          <w:sz w:val="18"/>
+          <w:szCs w:val="18"/>
+        </w:rPr>
+        <w:t>&lt;http://www.ncbi.nlm.nih.gov/pmc/articles/PMC2808925/&gt;</w:t>
+      </w:r>
+    </w:p>
+    <w:p>
+      <w:pPr>
+        <w:pStyle w:val="normal0"/>
+        <w:rPr>
+          <w:rFonts w:ascii="Courier" w:hAnsi="Courier"/>
+          <w:sz w:val="18"/>
+          <w:szCs w:val="18"/>
+        </w:rPr>
+      </w:pPr>
+      <w:r>
+        <w:rPr>
+          <w:rFonts w:ascii="Courier" w:hAnsi="Courier"/>
+          <w:sz w:val="18"/>
+          <w:szCs w:val="18"/>
+        </w:rPr>
+        <w:t xml:space="preserve">     </w:t>
+      </w:r>
+      <w:r>
+        <w:rPr>
+          <w:rFonts w:ascii="Courier" w:hAnsi="Courier"/>
+          <w:sz w:val="18"/>
+          <w:szCs w:val="18"/>
+        </w:rPr>
+        <w:t>&lt;http://purl.org/spar/cito/obtainsBackgroundFrom&gt;</w:t>
+      </w:r>
+    </w:p>
+    <w:p>
+      <w:pPr>
+        <w:pStyle w:val="normal0"/>
+        <w:rPr>
+          <w:rFonts w:ascii="Courier" w:hAnsi="Courier"/>
+          <w:sz w:val="18"/>
+          <w:szCs w:val="18"/>
+        </w:rPr>
+      </w:pPr>
+      <w:r>
+        <w:rPr>
+          <w:rFonts w:ascii="Courier" w:hAnsi="Courier"/>
+          <w:sz w:val="18"/>
+          <w:szCs w:val="18"/>
+        </w:rPr>
         <w:t xml:space="preserve"> </w:t>
       </w:r>
       <w:r>
-        <w:t>by</w:t>
-      </w:r>
-      <w:r>
-        <w:t xml:space="preserve"> publishers</w:t>
+        <w:rPr>
+          <w:rFonts w:ascii="Courier" w:hAnsi="Courier"/>
+          <w:sz w:val="18"/>
+          <w:szCs w:val="18"/>
+        </w:rPr>
+        <w:t xml:space="preserve">    </w:t>
+      </w:r>
+      <w:r>
+        <w:rPr>
+          <w:rFonts w:ascii="Courier" w:hAnsi="Courier"/>
+          <w:sz w:val="18"/>
+          <w:szCs w:val="18"/>
+        </w:rPr>
+        <w:t>&lt;http://www.ncbi.nlm.nih.gov/pubmed/17420237</w:t>
+      </w:r>
+      <w:proofErr w:type="gramStart"/>
+      <w:r>
+        <w:rPr>
+          <w:rFonts w:ascii="Courier" w:hAnsi="Courier"/>
+          <w:sz w:val="18"/>
+          <w:szCs w:val="18"/>
+        </w:rPr>
+        <w:t>&gt; .</w:t>
+      </w:r>
+      <w:proofErr w:type="gramEnd"/>
+    </w:p>
+    <w:p>
+      <w:pPr>
+        <w:pStyle w:val="normal0"/>
+      </w:pPr>
+    </w:p>
+    <w:p>
+      <w:pPr>
+        <w:pStyle w:val="normal0"/>
+      </w:pPr>
+    </w:p>
+    <w:p>
+      <w:pPr>
+        <w:pStyle w:val="Heading1"/>
+      </w:pPr>
+      <w:bookmarkStart w:id="18" w:name="h.owwd47fcfrut" w:colFirst="0" w:colLast="0"/>
+      <w:bookmarkEnd w:id="18"/>
+    </w:p>
+    <w:p>
+      <w:pPr>
+        <w:pStyle w:val="normal0"/>
+        <w:spacing w:after="120"/>
+      </w:pPr>
+      <w:bookmarkStart w:id="19" w:name="h.pt2hd9223b9k" w:colFirst="0" w:colLast="0"/>
+      <w:bookmarkEnd w:id="19"/>
+    </w:p>
+    <w:p>
+      <w:pPr>
+        <w:rPr>
+          <w:rFonts w:ascii="Arial" w:eastAsia="Arial" w:hAnsi="Arial" w:cs="Arial"/>
+          <w:b/>
+          <w:color w:val="000000"/>
+          <w:sz w:val="36"/>
+        </w:rPr>
+      </w:pPr>
+      <w:r>
+        <w:br w:type="page"/>
+      </w:r>
+    </w:p>
+    <w:p>
+      <w:pPr>
+        <w:pStyle w:val="Heading1"/>
+      </w:pPr>
+      <w:bookmarkStart w:id="20" w:name="_Usage_by_publishers"/>
+      <w:bookmarkStart w:id="21" w:name="_Usage_by_publishers_1"/>
+      <w:bookmarkEnd w:id="20"/>
+      <w:bookmarkEnd w:id="21"/>
+      <w:r>
+        <w:lastRenderedPageBreak/>
+        <w:t>Usage by publishers</w:t>
       </w:r>
     </w:p>
     <w:p>
@@ -1838,47 +3086,20 @@
       </w:r>
       <w:proofErr w:type="spellEnd"/>
       <w:r>
-        <w:t xml:space="preserve"> JavaScript </w:t>
-      </w:r>
-      <w:r>
-        <w:t xml:space="preserve">Reference </w:t>
-      </w:r>
-      <w:r>
-        <w:t xml:space="preserve">Annotation </w:t>
-      </w:r>
-      <w:r>
-        <w:t xml:space="preserve">Tool functionality </w:t>
-      </w:r>
-      <w:r>
-        <w:t xml:space="preserve">displayed in the examples, </w:t>
-      </w:r>
-      <w:r>
-        <w:t xml:space="preserve">the following code </w:t>
-      </w:r>
-      <w:r>
-        <w:t xml:space="preserve">needs </w:t>
-      </w:r>
-      <w:r>
-        <w:t>to be inserted into the XML journal article</w:t>
-      </w:r>
-      <w:r>
-        <w:t xml:space="preserve">.  For mainstream use, this needs to be done by the publisher before the article is published.  </w:t>
-      </w:r>
-    </w:p>
-    <w:p>
-      <w:pPr>
-        <w:pStyle w:val="normal0"/>
-      </w:pPr>
-    </w:p>
-    <w:p>
-      <w:pPr>
-        <w:pStyle w:val="normal0"/>
-      </w:pPr>
-      <w:r>
-        <w:t xml:space="preserve">  </w:t>
-      </w:r>
-      <w:r>
-        <w:t>&lt;</w:t>
+        <w:t xml:space="preserve"> JavaScript Reference Annotation Tool functionality displayed in the examples, the following code needs to be inserted into the XML journal article.  For mainstream use, this needs to be done by the publisher before the article is published.  </w:t>
+      </w:r>
+    </w:p>
+    <w:p>
+      <w:pPr>
+        <w:pStyle w:val="normal0"/>
+      </w:pPr>
+    </w:p>
+    <w:p>
+      <w:pPr>
+        <w:pStyle w:val="normal0"/>
+      </w:pPr>
+      <w:r>
+        <w:t xml:space="preserve">  &lt;</w:t>
       </w:r>
       <w:proofErr w:type="gramStart"/>
       <w:r>
@@ -1922,12 +3143,7 @@
       </w:r>
       <w:r>
         <w:br/>
-      </w:r>
-      <w:r>
-        <w:t xml:space="preserve">  </w:t>
-      </w:r>
-      <w:r>
-        <w:t xml:space="preserve">&lt;link </w:t>
+        <w:t xml:space="preserve">  &lt;link </w:t>
       </w:r>
       <w:proofErr w:type="spellStart"/>
       <w:r>
@@ -1971,12 +3187,7 @@
       </w:r>
       <w:r>
         <w:br/>
-      </w:r>
-      <w:r>
-        <w:t xml:space="preserve">  </w:t>
-      </w:r>
-      <w:r>
-        <w:t>&lt;script language="JavaScript" type="text/</w:t>
+        <w:t xml:space="preserve">  &lt;script language="JavaScript" type="text/</w:t>
       </w:r>
       <w:proofErr w:type="spellStart"/>
       <w:r>
@@ -1996,10 +3207,7 @@
       </w:r>
       <w:proofErr w:type="spellStart"/>
       <w:r>
-        <w:t>javas</w:t>
-      </w:r>
-      <w:r>
-        <w:t>cript</w:t>
+        <w:t>javascript</w:t>
       </w:r>
       <w:proofErr w:type="spellEnd"/>
       <w:r>
@@ -2019,16 +3227,7 @@
       </w:r>
       <w:proofErr w:type="gramEnd"/>
       <w:r>
-        <w:t xml:space="preserve"> </w:t>
-      </w:r>
-      <w:r>
-        <w:t xml:space="preserve">REFTYPE </w:t>
-      </w:r>
-      <w:r>
-        <w:t xml:space="preserve">is replaced </w:t>
-      </w:r>
-      <w:r>
-        <w:t>with one of the following values, depending on the type of reference list:</w:t>
+        <w:t xml:space="preserve"> REFTYPE is replaced with one of the following values, depending on the type of reference list:</w:t>
       </w:r>
     </w:p>
     <w:p>
@@ -2048,10 +3247,7 @@
       <w:proofErr w:type="spellEnd"/>
       <w:proofErr w:type="gramEnd"/>
       <w:r>
-        <w:t xml:space="preserve"> for articles in </w:t>
-      </w:r>
-      <w:r>
-        <w:t>PubMed Central and Europe PubMed Central</w:t>
+        <w:t xml:space="preserve"> for articles in PubMed Central and Europe PubMed Central</w:t>
       </w:r>
     </w:p>
     <w:p>
@@ -2071,29 +3267,14 @@
       <w:proofErr w:type="spellEnd"/>
       <w:proofErr w:type="gramEnd"/>
       <w:r>
-        <w:t xml:space="preserve"> </w:t>
-      </w:r>
-      <w:r>
-        <w:t xml:space="preserve">for articles in the </w:t>
+        <w:t xml:space="preserve"> for articles in the </w:t>
       </w:r>
       <w:proofErr w:type="spellStart"/>
       <w:r>
         <w:rPr>
           <w:i/>
         </w:rPr>
-        <w:t>e</w:t>
-      </w:r>
-      <w:r>
-        <w:rPr>
-          <w:i/>
-        </w:rPr>
-        <w:t>L</w:t>
-      </w:r>
-      <w:r>
-        <w:rPr>
-          <w:i/>
-        </w:rPr>
-        <w:t>ife</w:t>
+        <w:t>eLife</w:t>
       </w:r>
       <w:proofErr w:type="spellEnd"/>
       <w:r>
@@ -2279,7 +3460,7 @@
           <w:szCs w:val="22"/>
           <w:lang w:val="en-GB" w:eastAsia="en-US"/>
         </w:rPr>
-        <w:t xml:space="preserve"> </w:t>
+        <w:t xml:space="preserve"> for </w:t>
       </w:r>
       <w:r>
         <w:rPr>
@@ -2288,7 +3469,7 @@
           <w:szCs w:val="22"/>
           <w:lang w:val="en-GB" w:eastAsia="en-US"/>
         </w:rPr>
-        <w:t xml:space="preserve">for </w:t>
+        <w:t>articles in o</w:t>
       </w:r>
       <w:r>
         <w:rPr>
@@ -2297,7 +3478,7 @@
           <w:szCs w:val="22"/>
           <w:lang w:val="en-GB" w:eastAsia="en-US"/>
         </w:rPr>
-        <w:t xml:space="preserve">articles in </w:t>
+        <w:t>ther journal</w:t>
       </w:r>
       <w:r>
         <w:rPr>
@@ -2306,7 +3487,7 @@
           <w:szCs w:val="22"/>
           <w:lang w:val="en-GB" w:eastAsia="en-US"/>
         </w:rPr>
-        <w:t>o</w:t>
+        <w:t xml:space="preserve">s that use a different DTD, or that use a different method of mapping the NLM-DTD v3.0 to HTML than that used by PubMed Central, </w:t>
       </w:r>
       <w:r>
         <w:rPr>
@@ -2315,7 +3496,7 @@
           <w:szCs w:val="22"/>
           <w:lang w:val="en-GB" w:eastAsia="en-US"/>
         </w:rPr>
-        <w:t>ther journal</w:t>
+        <w:t xml:space="preserve">it </w:t>
       </w:r>
       <w:r>
         <w:rPr>
@@ -2324,7 +3505,7 @@
           <w:szCs w:val="22"/>
           <w:lang w:val="en-GB" w:eastAsia="en-US"/>
         </w:rPr>
-        <w:t>s that use</w:t>
+        <w:t>is</w:t>
       </w:r>
       <w:r>
         <w:rPr>
@@ -2333,7 +3514,7 @@
           <w:szCs w:val="22"/>
           <w:lang w:val="en-GB" w:eastAsia="en-US"/>
         </w:rPr>
-        <w:t xml:space="preserve"> a different DTD</w:t>
+        <w:t xml:space="preserve"> necessary to add two </w:t>
       </w:r>
       <w:r>
         <w:rPr>
@@ -2342,7 +3523,7 @@
           <w:szCs w:val="22"/>
           <w:lang w:val="en-GB" w:eastAsia="en-US"/>
         </w:rPr>
-        <w:t>,</w:t>
+        <w:t xml:space="preserve">new </w:t>
       </w:r>
       <w:r>
         <w:rPr>
@@ -2351,7 +3532,7 @@
           <w:szCs w:val="22"/>
           <w:lang w:val="en-GB" w:eastAsia="en-US"/>
         </w:rPr>
-        <w:t xml:space="preserve"> or </w:t>
+        <w:t xml:space="preserve">functions to the cito.js file, one to identify the HTML for the reference list, </w:t>
       </w:r>
       <w:r>
         <w:rPr>
@@ -2360,7 +3541,7 @@
           <w:szCs w:val="22"/>
           <w:lang w:val="en-GB" w:eastAsia="en-US"/>
         </w:rPr>
-        <w:t xml:space="preserve">that use </w:t>
+        <w:t xml:space="preserve">and </w:t>
       </w:r>
       <w:r>
         <w:rPr>
@@ -2369,7 +3550,7 @@
           <w:szCs w:val="22"/>
           <w:lang w:val="en-GB" w:eastAsia="en-US"/>
         </w:rPr>
-        <w:t>a different method of mapping the NLM-DTD v3.0 to HTML</w:t>
+        <w:t xml:space="preserve">another to extract a </w:t>
       </w:r>
       <w:r>
         <w:rPr>
@@ -2378,7 +3559,7 @@
           <w:szCs w:val="22"/>
           <w:lang w:val="en-GB" w:eastAsia="en-US"/>
         </w:rPr>
-        <w:t xml:space="preserve"> than that used by PubMed Central</w:t>
+        <w:t xml:space="preserve">DOI, a </w:t>
       </w:r>
       <w:r>
         <w:rPr>
@@ -2387,7 +3568,7 @@
           <w:szCs w:val="22"/>
           <w:lang w:val="en-GB" w:eastAsia="en-US"/>
         </w:rPr>
-        <w:t xml:space="preserve">, </w:t>
+        <w:t xml:space="preserve">URL or </w:t>
       </w:r>
       <w:r>
         <w:rPr>
@@ -2396,7 +3577,7 @@
           <w:szCs w:val="22"/>
           <w:lang w:val="en-GB" w:eastAsia="en-US"/>
         </w:rPr>
-        <w:t xml:space="preserve">it </w:t>
+        <w:t xml:space="preserve">a </w:t>
       </w:r>
       <w:r>
         <w:rPr>
@@ -2405,7 +3586,7 @@
           <w:szCs w:val="22"/>
           <w:lang w:val="en-GB" w:eastAsia="en-US"/>
         </w:rPr>
-        <w:t>is</w:t>
+        <w:t>text</w:t>
       </w:r>
       <w:r>
         <w:rPr>
@@ -2414,7 +3595,7 @@
           <w:szCs w:val="22"/>
           <w:lang w:val="en-GB" w:eastAsia="en-US"/>
         </w:rPr>
-        <w:t xml:space="preserve"> necessary to add two </w:t>
+        <w:t>ual bibliographic citation</w:t>
       </w:r>
       <w:r>
         <w:rPr>
@@ -2423,7 +3604,7 @@
           <w:szCs w:val="22"/>
           <w:lang w:val="en-GB" w:eastAsia="en-US"/>
         </w:rPr>
-        <w:t xml:space="preserve">new </w:t>
+        <w:t xml:space="preserve"> for the reference, that would </w:t>
       </w:r>
       <w:r>
         <w:rPr>
@@ -2432,7 +3613,7 @@
           <w:szCs w:val="22"/>
           <w:lang w:val="en-GB" w:eastAsia="en-US"/>
         </w:rPr>
-        <w:t xml:space="preserve">functions to the cito.js file, one to identify the HTML for the reference list, </w:t>
+        <w:t xml:space="preserve">then be used as </w:t>
       </w:r>
       <w:r>
         <w:rPr>
@@ -2441,7 +3622,7 @@
           <w:szCs w:val="22"/>
           <w:lang w:val="en-GB" w:eastAsia="en-US"/>
         </w:rPr>
-        <w:t xml:space="preserve">and </w:t>
+        <w:t xml:space="preserve">the object of the </w:t>
       </w:r>
       <w:r>
         <w:rPr>
@@ -2450,7 +3631,7 @@
           <w:szCs w:val="22"/>
           <w:lang w:val="en-GB" w:eastAsia="en-US"/>
         </w:rPr>
-        <w:t xml:space="preserve">another to extract a </w:t>
+        <w:t xml:space="preserve">bibliographic citation. </w:t>
       </w:r>
       <w:r>
         <w:rPr>
@@ -2459,7 +3640,7 @@
           <w:szCs w:val="22"/>
           <w:lang w:val="en-GB" w:eastAsia="en-US"/>
         </w:rPr>
-        <w:t xml:space="preserve">DOI, a </w:t>
+        <w:t>The code is not complicated</w:t>
       </w:r>
       <w:r>
         <w:rPr>
@@ -2468,7 +3649,7 @@
           <w:szCs w:val="22"/>
           <w:lang w:val="en-GB" w:eastAsia="en-US"/>
         </w:rPr>
-        <w:t xml:space="preserve">URL or </w:t>
+        <w:t>,</w:t>
       </w:r>
       <w:r>
         <w:rPr>
@@ -2477,7 +3658,7 @@
           <w:szCs w:val="22"/>
           <w:lang w:val="en-GB" w:eastAsia="en-US"/>
         </w:rPr>
-        <w:t xml:space="preserve">a </w:t>
+        <w:t xml:space="preserve"> but </w:t>
       </w:r>
       <w:r>
         <w:rPr>
@@ -2486,7 +3667,7 @@
           <w:szCs w:val="22"/>
           <w:lang w:val="en-GB" w:eastAsia="en-US"/>
         </w:rPr>
-        <w:t>text</w:t>
+        <w:t xml:space="preserve">its modification requires </w:t>
       </w:r>
       <w:r>
         <w:rPr>
@@ -2495,7 +3676,7 @@
           <w:szCs w:val="22"/>
           <w:lang w:val="en-GB" w:eastAsia="en-US"/>
         </w:rPr>
-        <w:t>ual bibliographic citation</w:t>
+        <w:t xml:space="preserve">someone </w:t>
       </w:r>
       <w:r>
         <w:rPr>
@@ -2504,7 +3685,7 @@
           <w:szCs w:val="22"/>
           <w:lang w:val="en-GB" w:eastAsia="en-US"/>
         </w:rPr>
-        <w:t xml:space="preserve"> for the reference, that would </w:t>
+        <w:t>with an understanding of JavaScript</w:t>
       </w:r>
       <w:r>
         <w:rPr>
@@ -2513,917 +3694,24 @@
           <w:szCs w:val="22"/>
           <w:lang w:val="en-GB" w:eastAsia="en-US"/>
         </w:rPr>
-        <w:t xml:space="preserve">then be used as </w:t>
-      </w:r>
-      <w:r>
-        <w:rPr>
-          <w:rFonts w:ascii="Arial" w:hAnsi="Arial" w:cs="Courier"/>
+        <w:t>.</w:t>
+      </w:r>
+    </w:p>
+    <w:p>
+      <w:pPr>
+        <w:rPr>
           <w:sz w:val="22"/>
           <w:szCs w:val="22"/>
-          <w:lang w:val="en-GB" w:eastAsia="en-US"/>
-        </w:rPr>
-        <w:t xml:space="preserve">the object of the </w:t>
-      </w:r>
-      <w:r>
-        <w:rPr>
-          <w:rFonts w:ascii="Arial" w:hAnsi="Arial" w:cs="Courier"/>
+        </w:rPr>
+      </w:pPr>
+    </w:p>
+    <w:p>
+      <w:pPr>
+        <w:rPr>
           <w:sz w:val="22"/>
           <w:szCs w:val="22"/>
-          <w:lang w:val="en-GB" w:eastAsia="en-US"/>
-        </w:rPr>
-        <w:t xml:space="preserve">bibliographic </w:t>
-      </w:r>
-      <w:r>
-        <w:rPr>
-          <w:rFonts w:ascii="Arial" w:hAnsi="Arial" w:cs="Courier"/>
-          <w:sz w:val="22"/>
-          <w:szCs w:val="22"/>
-          <w:lang w:val="en-GB" w:eastAsia="en-US"/>
-        </w:rPr>
-        <w:t xml:space="preserve">citation. </w:t>
-      </w:r>
-      <w:r>
-        <w:rPr>
-          <w:rFonts w:ascii="Arial" w:hAnsi="Arial" w:cs="Courier"/>
-          <w:sz w:val="22"/>
-          <w:szCs w:val="22"/>
-          <w:lang w:val="en-GB" w:eastAsia="en-US"/>
-        </w:rPr>
-        <w:t>The code is not complicated</w:t>
-      </w:r>
-      <w:r>
-        <w:rPr>
-          <w:rFonts w:ascii="Arial" w:hAnsi="Arial" w:cs="Courier"/>
-          <w:sz w:val="22"/>
-          <w:szCs w:val="22"/>
-          <w:lang w:val="en-GB" w:eastAsia="en-US"/>
-        </w:rPr>
-        <w:t>,</w:t>
-      </w:r>
-      <w:r>
-        <w:rPr>
-          <w:rFonts w:ascii="Arial" w:hAnsi="Arial" w:cs="Courier"/>
-          <w:sz w:val="22"/>
-          <w:szCs w:val="22"/>
-          <w:lang w:val="en-GB" w:eastAsia="en-US"/>
-        </w:rPr>
-        <w:t xml:space="preserve"> but </w:t>
-      </w:r>
-      <w:r>
-        <w:rPr>
-          <w:rFonts w:ascii="Arial" w:hAnsi="Arial" w:cs="Courier"/>
-          <w:sz w:val="22"/>
-          <w:szCs w:val="22"/>
-          <w:lang w:val="en-GB" w:eastAsia="en-US"/>
-        </w:rPr>
-        <w:t xml:space="preserve">its modification requires </w:t>
-      </w:r>
-      <w:r>
-        <w:rPr>
-          <w:rFonts w:ascii="Arial" w:hAnsi="Arial" w:cs="Courier"/>
-          <w:sz w:val="22"/>
-          <w:szCs w:val="22"/>
-          <w:lang w:val="en-GB" w:eastAsia="en-US"/>
-        </w:rPr>
-        <w:t xml:space="preserve">someone </w:t>
-      </w:r>
-      <w:r>
-        <w:rPr>
-          <w:rFonts w:ascii="Arial" w:hAnsi="Arial" w:cs="Courier"/>
-          <w:sz w:val="22"/>
-          <w:szCs w:val="22"/>
-          <w:lang w:val="en-GB" w:eastAsia="en-US"/>
-        </w:rPr>
-        <w:t>with an understanding of JavaScript</w:t>
-      </w:r>
-      <w:r>
-        <w:rPr>
-          <w:rFonts w:ascii="Arial" w:hAnsi="Arial" w:cs="Courier"/>
-          <w:sz w:val="22"/>
-          <w:szCs w:val="22"/>
-          <w:lang w:val="en-GB" w:eastAsia="en-US"/>
-        </w:rPr>
-        <w:t>.</w:t>
-      </w:r>
-    </w:p>
-    <w:p>
-      <w:pPr>
-        <w:rPr>
-          <w:rFonts w:ascii="Arial" w:eastAsia="Arial" w:hAnsi="Arial" w:cs="Arial"/>
-          <w:b/>
-          <w:color w:val="000000"/>
-          <w:sz w:val="22"/>
-          <w:szCs w:val="22"/>
-        </w:rPr>
-      </w:pPr>
-      <w:r>
-        <w:rPr>
-          <w:sz w:val="22"/>
-          <w:szCs w:val="22"/>
-        </w:rPr>
-        <w:br w:type="page"/>
-      </w:r>
-    </w:p>
-    <w:p>
-      <w:pPr>
-        <w:pStyle w:val="Heading1"/>
-      </w:pPr>
-      <w:bookmarkStart w:id="6" w:name="h.5mp0jqs0k5z3" w:colFirst="0" w:colLast="0"/>
-      <w:bookmarkEnd w:id="6"/>
-      <w:r>
-        <w:lastRenderedPageBreak/>
-        <w:t xml:space="preserve">What happens when a user clicks on a </w:t>
-      </w:r>
-      <w:proofErr w:type="spellStart"/>
-      <w:r>
-        <w:t>CiTO</w:t>
-      </w:r>
-      <w:proofErr w:type="spellEnd"/>
-      <w:r>
-        <w:t xml:space="preserve"> property?</w:t>
-      </w:r>
-    </w:p>
-    <w:p>
-      <w:pPr>
-        <w:pStyle w:val="Heading2"/>
-      </w:pPr>
-      <w:bookmarkStart w:id="7" w:name="h.1arkqa2zmbxq" w:colFirst="0" w:colLast="0"/>
-      <w:bookmarkEnd w:id="7"/>
-      <w:proofErr w:type="spellStart"/>
-      <w:r>
-        <w:t>CiTO</w:t>
-      </w:r>
-      <w:proofErr w:type="spellEnd"/>
-      <w:r>
-        <w:t xml:space="preserve"> property that was previously unselected</w:t>
-      </w:r>
-    </w:p>
-    <w:p>
-      <w:pPr>
-        <w:pStyle w:val="normal0"/>
-      </w:pPr>
-      <w:r>
-        <w:t xml:space="preserve">When a user clicks on a </w:t>
-      </w:r>
-      <w:proofErr w:type="spellStart"/>
-      <w:r>
-        <w:t>CiTO</w:t>
-      </w:r>
-      <w:proofErr w:type="spellEnd"/>
-      <w:r>
-        <w:t xml:space="preserve"> property that was previously unselected, the value is stored in the user’s web browser and also sent to an external web service and saved in </w:t>
-      </w:r>
-      <w:r>
-        <w:t xml:space="preserve">our </w:t>
-      </w:r>
-      <w:proofErr w:type="spellStart"/>
-      <w:r>
-        <w:t>CiTO</w:t>
-      </w:r>
-      <w:proofErr w:type="spellEnd"/>
-      <w:r>
-        <w:t xml:space="preserve"> Tools Annotations D</w:t>
-      </w:r>
-      <w:r>
-        <w:t>atabase.</w:t>
-      </w:r>
-    </w:p>
-    <w:p>
-      <w:pPr>
-        <w:pStyle w:val="Heading3"/>
-      </w:pPr>
-      <w:bookmarkStart w:id="8" w:name="h.6cmk0t7ke1bt" w:colFirst="0" w:colLast="0"/>
-      <w:bookmarkEnd w:id="8"/>
-      <w:r>
-        <w:t>Value stored in user’s web browser</w:t>
-      </w:r>
-    </w:p>
-    <w:p>
-      <w:pPr>
-        <w:pStyle w:val="normal0"/>
-        <w:numPr>
-          <w:ilvl w:val="0"/>
-          <w:numId w:val="4"/>
-        </w:numPr>
-        <w:ind w:hanging="359"/>
-      </w:pPr>
-      <w:r>
-        <w:t>A key-value pair is stored in the browser’s web storage facility</w:t>
-      </w:r>
-      <w:hyperlink r:id="rId16">
-        <w:r>
-          <w:t xml:space="preserve"> </w:t>
-        </w:r>
-      </w:hyperlink>
-      <w:hyperlink r:id="rId17">
-        <w:r>
-          <w:rPr>
-            <w:color w:val="1155CC"/>
-            <w:u w:val="single"/>
-          </w:rPr>
-          <w:t>http://en.wikipedia.org/wiki/Web_storage</w:t>
-        </w:r>
-      </w:hyperlink>
-      <w:r>
-        <w:t xml:space="preserve"> using the following statement: </w:t>
-      </w:r>
-      <w:proofErr w:type="spellStart"/>
-      <w:proofErr w:type="gramStart"/>
-      <w:r>
-        <w:rPr>
-          <w:shd w:val="clear" w:color="auto" w:fill="D9D9D9"/>
-        </w:rPr>
-        <w:t>localStorage.setItem</w:t>
-      </w:r>
-      <w:proofErr w:type="spellEnd"/>
-      <w:r>
-        <w:rPr>
-          <w:shd w:val="clear" w:color="auto" w:fill="D9D9D9"/>
-        </w:rPr>
-        <w:t>(</w:t>
-      </w:r>
-      <w:proofErr w:type="spellStart"/>
-      <w:proofErr w:type="gramEnd"/>
-      <w:r>
-        <w:rPr>
-          <w:shd w:val="clear" w:color="auto" w:fill="D9D9D9"/>
-        </w:rPr>
-        <w:t>key,value</w:t>
-      </w:r>
-      <w:proofErr w:type="spellEnd"/>
-      <w:r>
-        <w:rPr>
-          <w:shd w:val="clear" w:color="auto" w:fill="D9D9D9"/>
-        </w:rPr>
-        <w:t>);</w:t>
-      </w:r>
-    </w:p>
-    <w:p>
-      <w:pPr>
-        <w:pStyle w:val="normal0"/>
-        <w:numPr>
-          <w:ilvl w:val="1"/>
-          <w:numId w:val="6"/>
-        </w:numPr>
-        <w:ind w:hanging="359"/>
-      </w:pPr>
-      <w:r>
-        <w:t xml:space="preserve">The </w:t>
-      </w:r>
-      <w:r>
-        <w:rPr>
-          <w:b/>
-        </w:rPr>
-        <w:t>key</w:t>
-      </w:r>
-      <w:r>
-        <w:t xml:space="preserve"> is set to a value created by concatenating the browser window’s </w:t>
-      </w:r>
-      <w:proofErr w:type="spellStart"/>
-      <w:proofErr w:type="gramStart"/>
-      <w:r>
-        <w:t>url</w:t>
-      </w:r>
-      <w:proofErr w:type="spellEnd"/>
-      <w:proofErr w:type="gramEnd"/>
-      <w:r>
-        <w:t xml:space="preserve"> and the unique identifier for the HTML that forms the </w:t>
-      </w:r>
-      <w:proofErr w:type="spellStart"/>
-      <w:r>
-        <w:t>CiTO</w:t>
-      </w:r>
-      <w:proofErr w:type="spellEnd"/>
-      <w:r>
-        <w:t xml:space="preserve"> property ‘button’ in the web page.</w:t>
-      </w:r>
-    </w:p>
-    <w:p>
-      <w:pPr>
-        <w:pStyle w:val="normal0"/>
-        <w:numPr>
-          <w:ilvl w:val="1"/>
-          <w:numId w:val="6"/>
-        </w:numPr>
-        <w:ind w:hanging="359"/>
-      </w:pPr>
-      <w:r>
-        <w:t xml:space="preserve">The </w:t>
-      </w:r>
-      <w:r>
-        <w:rPr>
-          <w:b/>
-        </w:rPr>
-        <w:t>value</w:t>
-      </w:r>
-      <w:r>
-        <w:t xml:space="preserve"> is set to ‘1’.</w:t>
-      </w:r>
-    </w:p>
-    <w:p>
-      <w:pPr>
-        <w:pStyle w:val="Heading3"/>
-      </w:pPr>
-      <w:bookmarkStart w:id="9" w:name="h.86aj5zz4rh50" w:colFirst="0" w:colLast="0"/>
-      <w:bookmarkEnd w:id="9"/>
-      <w:r>
-        <w:t>Value stored in external database</w:t>
-      </w:r>
-    </w:p>
-    <w:p>
-      <w:pPr>
-        <w:pStyle w:val="normal0"/>
-        <w:numPr>
-          <w:ilvl w:val="0"/>
-          <w:numId w:val="7"/>
-        </w:numPr>
-        <w:ind w:hanging="359"/>
-      </w:pPr>
-      <w:r>
-        <w:t xml:space="preserve">An AJAX request is sent that inserts a record into </w:t>
-      </w:r>
-      <w:r>
-        <w:t xml:space="preserve">our </w:t>
-      </w:r>
-      <w:proofErr w:type="spellStart"/>
-      <w:r>
-        <w:t>CiTO</w:t>
-      </w:r>
-      <w:proofErr w:type="spellEnd"/>
-      <w:r>
-        <w:t xml:space="preserve"> Tools Annotations Database </w:t>
-      </w:r>
-      <w:r>
-        <w:t>hosted at www.miidi.org with the following fields:</w:t>
-      </w:r>
-    </w:p>
-    <w:p>
-      <w:pPr>
-        <w:pStyle w:val="normal0"/>
-        <w:numPr>
-          <w:ilvl w:val="1"/>
-          <w:numId w:val="7"/>
-        </w:numPr>
-        <w:ind w:hanging="359"/>
-      </w:pPr>
-      <w:proofErr w:type="gramStart"/>
-      <w:r>
-        <w:t>unique</w:t>
-      </w:r>
-      <w:proofErr w:type="gramEnd"/>
-      <w:r>
-        <w:t xml:space="preserve"> id for database record (auto-increment)</w:t>
-      </w:r>
-    </w:p>
-    <w:p>
-      <w:pPr>
-        <w:pStyle w:val="normal0"/>
-        <w:numPr>
-          <w:ilvl w:val="1"/>
-          <w:numId w:val="7"/>
-        </w:numPr>
-        <w:ind w:hanging="359"/>
-      </w:pPr>
-      <w:proofErr w:type="spellStart"/>
-      <w:proofErr w:type="gramStart"/>
-      <w:r>
-        <w:t>userid</w:t>
-      </w:r>
-      <w:proofErr w:type="spellEnd"/>
-      <w:proofErr w:type="gramEnd"/>
-      <w:r>
-        <w:t xml:space="preserve"> - unique identifier for user - stored in browser’s web storage facility</w:t>
-      </w:r>
-    </w:p>
-    <w:p>
-      <w:pPr>
-        <w:pStyle w:val="normal0"/>
-        <w:numPr>
-          <w:ilvl w:val="1"/>
-          <w:numId w:val="7"/>
-        </w:numPr>
-        <w:ind w:hanging="359"/>
-      </w:pPr>
-      <w:proofErr w:type="gramStart"/>
-      <w:r>
-        <w:t>timestamp</w:t>
-      </w:r>
-      <w:proofErr w:type="gramEnd"/>
-      <w:r>
-        <w:t xml:space="preserve"> - when action was taken</w:t>
-      </w:r>
-    </w:p>
-    <w:p>
-      <w:pPr>
-        <w:pStyle w:val="normal0"/>
-        <w:numPr>
-          <w:ilvl w:val="1"/>
-          <w:numId w:val="7"/>
-        </w:numPr>
-        <w:ind w:hanging="359"/>
-      </w:pPr>
-      <w:proofErr w:type="gramStart"/>
-      <w:r>
-        <w:t>action</w:t>
-      </w:r>
-      <w:proofErr w:type="gramEnd"/>
-      <w:r>
-        <w:t xml:space="preserve"> = ‘add’</w:t>
-      </w:r>
-    </w:p>
-    <w:p>
-      <w:pPr>
-        <w:pStyle w:val="normal0"/>
-        <w:numPr>
-          <w:ilvl w:val="1"/>
-          <w:numId w:val="7"/>
-        </w:numPr>
-        <w:ind w:hanging="359"/>
-      </w:pPr>
-      <w:proofErr w:type="gramStart"/>
-      <w:r>
-        <w:t>subject</w:t>
-      </w:r>
-      <w:proofErr w:type="gramEnd"/>
-      <w:r>
-        <w:t xml:space="preserve"> - </w:t>
-      </w:r>
-      <w:proofErr w:type="spellStart"/>
-      <w:r>
-        <w:t>url</w:t>
-      </w:r>
-      <w:proofErr w:type="spellEnd"/>
-      <w:r>
-        <w:t xml:space="preserve"> for the journal article == </w:t>
-      </w:r>
-      <w:proofErr w:type="spellStart"/>
-      <w:r>
-        <w:t>window.location.href</w:t>
-      </w:r>
-      <w:proofErr w:type="spellEnd"/>
-    </w:p>
-    <w:p>
-      <w:pPr>
-        <w:pStyle w:val="normal0"/>
-        <w:numPr>
-          <w:ilvl w:val="1"/>
-          <w:numId w:val="7"/>
-        </w:numPr>
-        <w:ind w:hanging="359"/>
-      </w:pPr>
-      <w:proofErr w:type="gramStart"/>
-      <w:r>
-        <w:t>predicate</w:t>
-      </w:r>
-      <w:proofErr w:type="gramEnd"/>
-      <w:r>
-        <w:t xml:space="preserve"> - </w:t>
-      </w:r>
-      <w:proofErr w:type="spellStart"/>
-      <w:r>
-        <w:t>CiTO</w:t>
-      </w:r>
-      <w:proofErr w:type="spellEnd"/>
-      <w:r>
-        <w:t xml:space="preserve"> property</w:t>
-      </w:r>
-    </w:p>
-    <w:p>
-      <w:pPr>
-        <w:pStyle w:val="normal0"/>
-        <w:numPr>
-          <w:ilvl w:val="1"/>
-          <w:numId w:val="7"/>
-        </w:numPr>
-        <w:ind w:hanging="359"/>
-      </w:pPr>
-      <w:proofErr w:type="gramStart"/>
-      <w:r>
-        <w:t>object</w:t>
-      </w:r>
-      <w:proofErr w:type="gramEnd"/>
-      <w:r>
-        <w:t xml:space="preserve"> - </w:t>
-      </w:r>
-      <w:proofErr w:type="spellStart"/>
-      <w:r>
-        <w:t>url</w:t>
-      </w:r>
-      <w:proofErr w:type="spellEnd"/>
-      <w:r>
-        <w:t xml:space="preserve"> (or citation text if </w:t>
-      </w:r>
-      <w:proofErr w:type="spellStart"/>
-      <w:r>
-        <w:t>url</w:t>
-      </w:r>
-      <w:proofErr w:type="spellEnd"/>
-      <w:r>
-        <w:t xml:space="preserve"> not available) parsed from reference item</w:t>
-      </w:r>
-    </w:p>
-    <w:p>
-      <w:pPr>
-        <w:pStyle w:val="normal0"/>
-      </w:pPr>
-    </w:p>
-    <w:p>
-      <w:pPr>
-        <w:pStyle w:val="normal0"/>
-      </w:pPr>
-      <w:proofErr w:type="gramStart"/>
-      <w:r>
-        <w:t>record</w:t>
-      </w:r>
-      <w:proofErr w:type="gramEnd"/>
-      <w:r>
-        <w:t xml:space="preserve"> example:</w:t>
-      </w:r>
-    </w:p>
-    <w:p>
-      <w:pPr>
-        <w:pStyle w:val="normal0"/>
-      </w:pPr>
-    </w:p>
-    <w:p>
-      <w:pPr>
-        <w:pStyle w:val="normal0"/>
-      </w:pPr>
-      <w:r>
-        <w:t>|294|KDYXFJ4IM2RIAUBYRYUWPWO37BLNSD|Fri, 04 Jan 2013 17:25:34 GMT|add|&lt;http://elife.elifesciences.org/content/1/e00248&gt;|&lt;http://purl.org/spar/cito/obtainsBackgroundFrom&gt;|&lt;http://dx.doi.org/10.1073/pnas.0700629104&gt;</w:t>
-      </w:r>
-    </w:p>
-    <w:p>
-      <w:pPr>
-        <w:pStyle w:val="normal0"/>
-      </w:pPr>
-    </w:p>
-    <w:p>
-      <w:pPr>
-        <w:pStyle w:val="Heading2"/>
-      </w:pPr>
-      <w:bookmarkStart w:id="10" w:name="h.3z4rlvbalcoi" w:colFirst="0" w:colLast="0"/>
-      <w:bookmarkEnd w:id="10"/>
-      <w:proofErr w:type="spellStart"/>
-      <w:r>
-        <w:t>CiTO</w:t>
-      </w:r>
-      <w:proofErr w:type="spellEnd"/>
-      <w:r>
-        <w:t xml:space="preserve"> property that was previously selected</w:t>
-      </w:r>
-    </w:p>
-    <w:p>
-      <w:pPr>
-        <w:pStyle w:val="normal0"/>
-      </w:pPr>
-      <w:r>
-        <w:t xml:space="preserve">When a user clicks on a </w:t>
-      </w:r>
-      <w:proofErr w:type="spellStart"/>
-      <w:r>
-        <w:t>CiTO</w:t>
-      </w:r>
-      <w:proofErr w:type="spellEnd"/>
-      <w:r>
-        <w:t xml:space="preserve"> property that was previously selected, the value is stored in the user’s web browser and also sent to an external web service and saved in </w:t>
-      </w:r>
-      <w:r>
-        <w:t xml:space="preserve">our </w:t>
-      </w:r>
-      <w:proofErr w:type="spellStart"/>
-      <w:r>
-        <w:t>CiTO</w:t>
-      </w:r>
-      <w:proofErr w:type="spellEnd"/>
-      <w:r>
-        <w:t xml:space="preserve"> Tools Annotations Database</w:t>
-      </w:r>
-      <w:r>
-        <w:t>.</w:t>
-      </w:r>
-    </w:p>
-    <w:p>
-      <w:pPr>
-        <w:pStyle w:val="Heading3"/>
-      </w:pPr>
-      <w:bookmarkStart w:id="11" w:name="h.5atiwhbp2ohv" w:colFirst="0" w:colLast="0"/>
-      <w:bookmarkEnd w:id="11"/>
-      <w:r>
-        <w:lastRenderedPageBreak/>
-        <w:t>Value stored in user’s web browser</w:t>
-      </w:r>
-    </w:p>
-    <w:p>
-      <w:pPr>
-        <w:pStyle w:val="normal0"/>
-        <w:numPr>
-          <w:ilvl w:val="0"/>
-          <w:numId w:val="5"/>
-        </w:numPr>
-        <w:ind w:hanging="359"/>
-      </w:pPr>
-      <w:r>
-        <w:t>A key-value pair is stored in the browser’s web storage facility</w:t>
-      </w:r>
-      <w:hyperlink r:id="rId18">
-        <w:r>
-          <w:t xml:space="preserve"> </w:t>
-        </w:r>
-      </w:hyperlink>
-      <w:hyperlink r:id="rId19">
-        <w:r>
-          <w:rPr>
-            <w:color w:val="1155CC"/>
-            <w:u w:val="single"/>
-          </w:rPr>
-          <w:t>http://en.wikipedia.org/wiki/Web_storage</w:t>
-        </w:r>
-      </w:hyperlink>
-      <w:r>
-        <w:t xml:space="preserve"> using the following statement: </w:t>
-      </w:r>
-      <w:proofErr w:type="spellStart"/>
-      <w:proofErr w:type="gramStart"/>
-      <w:r>
-        <w:rPr>
-          <w:shd w:val="clear" w:color="auto" w:fill="D9D9D9"/>
-        </w:rPr>
-        <w:t>localStorage.setItem</w:t>
-      </w:r>
-      <w:proofErr w:type="spellEnd"/>
-      <w:r>
-        <w:rPr>
-          <w:shd w:val="clear" w:color="auto" w:fill="D9D9D9"/>
-        </w:rPr>
-        <w:t>(</w:t>
-      </w:r>
-      <w:proofErr w:type="spellStart"/>
-      <w:proofErr w:type="gramEnd"/>
-      <w:r>
-        <w:rPr>
-          <w:shd w:val="clear" w:color="auto" w:fill="D9D9D9"/>
-        </w:rPr>
-        <w:t>key,value</w:t>
-      </w:r>
-      <w:proofErr w:type="spellEnd"/>
-      <w:r>
-        <w:rPr>
-          <w:shd w:val="clear" w:color="auto" w:fill="D9D9D9"/>
-        </w:rPr>
-        <w:t>);</w:t>
-      </w:r>
-    </w:p>
-    <w:p>
-      <w:pPr>
-        <w:pStyle w:val="normal0"/>
-        <w:numPr>
-          <w:ilvl w:val="1"/>
-          <w:numId w:val="3"/>
-        </w:numPr>
-        <w:ind w:hanging="359"/>
-      </w:pPr>
-      <w:r>
-        <w:t xml:space="preserve">The </w:t>
-      </w:r>
-      <w:r>
-        <w:rPr>
-          <w:b/>
-        </w:rPr>
-        <w:t>key</w:t>
-      </w:r>
-      <w:r>
-        <w:t xml:space="preserve"> is set to a unique value created by concatenating the browser window’s </w:t>
-      </w:r>
-      <w:proofErr w:type="spellStart"/>
-      <w:proofErr w:type="gramStart"/>
-      <w:r>
-        <w:t>url</w:t>
-      </w:r>
-      <w:proofErr w:type="spellEnd"/>
-      <w:proofErr w:type="gramEnd"/>
-      <w:r>
-        <w:t xml:space="preserve"> and the unique identifier for the HTML that forms the </w:t>
-      </w:r>
-      <w:proofErr w:type="spellStart"/>
-      <w:r>
-        <w:t>CiTO</w:t>
-      </w:r>
-      <w:proofErr w:type="spellEnd"/>
-      <w:r>
-        <w:t xml:space="preserve"> property ‘button’ in the web page.</w:t>
-      </w:r>
-    </w:p>
-    <w:p>
-      <w:pPr>
-        <w:pStyle w:val="normal0"/>
-        <w:numPr>
-          <w:ilvl w:val="1"/>
-          <w:numId w:val="3"/>
-        </w:numPr>
-        <w:ind w:hanging="359"/>
-      </w:pPr>
-      <w:r>
-        <w:t xml:space="preserve">The </w:t>
-      </w:r>
-      <w:r>
-        <w:rPr>
-          <w:b/>
-        </w:rPr>
-        <w:t>value</w:t>
-      </w:r>
-      <w:r>
-        <w:t xml:space="preserve"> is set to ‘0’.</w:t>
-      </w:r>
-    </w:p>
-    <w:p>
-      <w:pPr>
-        <w:pStyle w:val="Heading3"/>
-      </w:pPr>
-      <w:bookmarkStart w:id="12" w:name="h.rkcvubt3fbfx" w:colFirst="0" w:colLast="0"/>
-      <w:bookmarkEnd w:id="12"/>
-      <w:r>
-        <w:t>Value stored in external database</w:t>
-      </w:r>
-    </w:p>
-    <w:p>
-      <w:pPr>
-        <w:pStyle w:val="normal0"/>
-        <w:numPr>
-          <w:ilvl w:val="0"/>
-          <w:numId w:val="2"/>
-        </w:numPr>
-        <w:ind w:hanging="359"/>
-      </w:pPr>
-      <w:r>
-        <w:t xml:space="preserve">An AJAX request is sent that inserts a record into a database hosted at </w:t>
-      </w:r>
-      <w:hyperlink r:id="rId20">
-        <w:r>
-          <w:rPr>
-            <w:color w:val="1155CC"/>
-            <w:u w:val="single"/>
-          </w:rPr>
-          <w:t>www.miidi.org</w:t>
-        </w:r>
-      </w:hyperlink>
-      <w:r>
-        <w:t xml:space="preserve"> with the following fields:</w:t>
-      </w:r>
-    </w:p>
-    <w:p>
-      <w:pPr>
-        <w:pStyle w:val="normal0"/>
-        <w:numPr>
-          <w:ilvl w:val="1"/>
-          <w:numId w:val="2"/>
-        </w:numPr>
-        <w:ind w:hanging="359"/>
-      </w:pPr>
-      <w:proofErr w:type="spellStart"/>
-      <w:proofErr w:type="gramStart"/>
-      <w:r>
-        <w:t>userid</w:t>
-      </w:r>
-      <w:proofErr w:type="spellEnd"/>
-      <w:proofErr w:type="gramEnd"/>
-      <w:r>
-        <w:t xml:space="preserve"> - unique identifier for user - stored in browser’s web storage facility</w:t>
-      </w:r>
-    </w:p>
-    <w:p>
-      <w:pPr>
-        <w:pStyle w:val="normal0"/>
-        <w:numPr>
-          <w:ilvl w:val="1"/>
-          <w:numId w:val="2"/>
-        </w:numPr>
-        <w:ind w:hanging="359"/>
-      </w:pPr>
-      <w:proofErr w:type="gramStart"/>
-      <w:r>
-        <w:t>timestamp</w:t>
-      </w:r>
-      <w:proofErr w:type="gramEnd"/>
-      <w:r>
-        <w:t xml:space="preserve"> - when action was taken</w:t>
-      </w:r>
-    </w:p>
-    <w:p>
-      <w:pPr>
-        <w:pStyle w:val="normal0"/>
-        <w:numPr>
-          <w:ilvl w:val="1"/>
-          <w:numId w:val="2"/>
-        </w:numPr>
-        <w:ind w:hanging="359"/>
-      </w:pPr>
-      <w:proofErr w:type="gramStart"/>
-      <w:r>
-        <w:t>action</w:t>
-      </w:r>
-      <w:proofErr w:type="gramEnd"/>
-      <w:r>
-        <w:t xml:space="preserve"> = ‘remove’</w:t>
-      </w:r>
-    </w:p>
-    <w:p>
-      <w:pPr>
-        <w:pStyle w:val="normal0"/>
-        <w:numPr>
-          <w:ilvl w:val="1"/>
-          <w:numId w:val="2"/>
-        </w:numPr>
-        <w:ind w:hanging="359"/>
-      </w:pPr>
-      <w:proofErr w:type="gramStart"/>
-      <w:r>
-        <w:t>subject</w:t>
-      </w:r>
-      <w:proofErr w:type="gramEnd"/>
-      <w:r>
-        <w:t xml:space="preserve"> - </w:t>
-      </w:r>
-      <w:proofErr w:type="spellStart"/>
-      <w:r>
-        <w:t>url</w:t>
-      </w:r>
-      <w:proofErr w:type="spellEnd"/>
-      <w:r>
-        <w:t xml:space="preserve"> for the journal article == </w:t>
-      </w:r>
-      <w:proofErr w:type="spellStart"/>
-      <w:r>
-        <w:t>window.location.href</w:t>
-      </w:r>
-      <w:proofErr w:type="spellEnd"/>
-    </w:p>
-    <w:p>
-      <w:pPr>
-        <w:pStyle w:val="normal0"/>
-        <w:numPr>
-          <w:ilvl w:val="1"/>
-          <w:numId w:val="2"/>
-        </w:numPr>
-        <w:ind w:hanging="359"/>
-      </w:pPr>
-      <w:proofErr w:type="gramStart"/>
-      <w:r>
-        <w:t>predicate</w:t>
-      </w:r>
-      <w:proofErr w:type="gramEnd"/>
-      <w:r>
-        <w:t xml:space="preserve"> - </w:t>
-      </w:r>
-      <w:proofErr w:type="spellStart"/>
-      <w:r>
-        <w:t>CiTO</w:t>
-      </w:r>
-      <w:proofErr w:type="spellEnd"/>
-      <w:r>
-        <w:t xml:space="preserve"> property</w:t>
-      </w:r>
-    </w:p>
-    <w:p>
-      <w:pPr>
-        <w:pStyle w:val="normal0"/>
-        <w:numPr>
-          <w:ilvl w:val="1"/>
-          <w:numId w:val="2"/>
-        </w:numPr>
-        <w:ind w:hanging="359"/>
-      </w:pPr>
-      <w:proofErr w:type="gramStart"/>
-      <w:r>
-        <w:t>object</w:t>
-      </w:r>
-      <w:proofErr w:type="gramEnd"/>
-      <w:r>
-        <w:t xml:space="preserve"> - </w:t>
-      </w:r>
-      <w:proofErr w:type="spellStart"/>
-      <w:r>
-        <w:t>url</w:t>
-      </w:r>
-      <w:proofErr w:type="spellEnd"/>
-      <w:r>
-        <w:t xml:space="preserve"> (or citation text if </w:t>
-      </w:r>
-      <w:proofErr w:type="spellStart"/>
-      <w:r>
-        <w:t>url</w:t>
-      </w:r>
-      <w:proofErr w:type="spellEnd"/>
-      <w:r>
-        <w:t xml:space="preserve"> not available) parsed from reference item</w:t>
-      </w:r>
-    </w:p>
-    <w:p>
-      <w:pPr>
-        <w:pStyle w:val="Heading2"/>
-      </w:pPr>
-      <w:bookmarkStart w:id="13" w:name="h.g7viks4ods35" w:colFirst="0" w:colLast="0"/>
-      <w:bookmarkEnd w:id="13"/>
+        </w:rPr>
+      </w:pPr>
     </w:p>
     <w:p>
       <w:pPr>
@@ -3434,8 +3722,6 @@
           <w:sz w:val="36"/>
         </w:rPr>
       </w:pPr>
-      <w:bookmarkStart w:id="14" w:name="h.zda5p1tl4fbv" w:colFirst="0" w:colLast="0"/>
-      <w:bookmarkEnd w:id="14"/>
       <w:r>
         <w:br w:type="page"/>
       </w:r>
@@ -3444,296 +3730,8 @@
       <w:pPr>
         <w:pStyle w:val="Heading1"/>
       </w:pPr>
-      <w:bookmarkStart w:id="15" w:name="h.3a6dwwunojed" w:colFirst="0" w:colLast="0"/>
-      <w:bookmarkStart w:id="16" w:name="h.6wd1c9uxs5mx" w:colFirst="0" w:colLast="0"/>
-      <w:bookmarkStart w:id="17" w:name="h.nqfvmfhae6ta" w:colFirst="0" w:colLast="0"/>
-      <w:bookmarkEnd w:id="15"/>
-      <w:bookmarkEnd w:id="16"/>
-      <w:bookmarkEnd w:id="17"/>
-      <w:r>
-        <w:lastRenderedPageBreak/>
-        <w:t>Web Services</w:t>
-      </w:r>
-    </w:p>
-    <w:p>
-      <w:pPr>
-        <w:pStyle w:val="Heading2"/>
-      </w:pPr>
-      <w:bookmarkStart w:id="18" w:name="h.qgroxp5mfvjv" w:colFirst="0" w:colLast="0"/>
-      <w:bookmarkEnd w:id="18"/>
-      <w:proofErr w:type="spellStart"/>
-      <w:r>
-        <w:t>CiTO</w:t>
-      </w:r>
-      <w:proofErr w:type="spellEnd"/>
-      <w:r>
-        <w:t xml:space="preserve"> Triples</w:t>
-      </w:r>
-    </w:p>
-    <w:p>
-      <w:pPr>
-        <w:pStyle w:val="normal0"/>
-      </w:pPr>
-      <w:r>
-        <w:t xml:space="preserve">A web service is available to view </w:t>
-      </w:r>
-      <w:r>
-        <w:t xml:space="preserve">all the </w:t>
-      </w:r>
-      <w:proofErr w:type="spellStart"/>
-      <w:r>
-        <w:t>CiTO</w:t>
-      </w:r>
-      <w:proofErr w:type="spellEnd"/>
-      <w:r>
-        <w:t xml:space="preserve"> annotation </w:t>
-      </w:r>
-      <w:r>
-        <w:t>triples submitted using the JavaScript and Chrome functions</w:t>
-      </w:r>
-      <w:r>
-        <w:t xml:space="preserve"> by all users on all annotated papers</w:t>
-      </w:r>
-      <w:r>
-        <w:t xml:space="preserve">. To view, visit </w:t>
-      </w:r>
-      <w:hyperlink r:id="rId21">
-        <w:r>
-          <w:rPr>
-            <w:color w:val="1155CC"/>
-            <w:u w:val="single"/>
-          </w:rPr>
-          <w:t>http://www.miidi.org/metaquery/cito</w:t>
-        </w:r>
-      </w:hyperlink>
-      <w:r>
-        <w:t xml:space="preserve">.  This downloads a file called </w:t>
-      </w:r>
-      <w:proofErr w:type="spellStart"/>
-      <w:r>
-        <w:t>cito</w:t>
-      </w:r>
-      <w:proofErr w:type="spellEnd"/>
-      <w:r>
-        <w:t xml:space="preserve"> containing the accumulated annotation records in the following format:</w:t>
-      </w:r>
-    </w:p>
-    <w:p>
-      <w:pPr>
-        <w:pStyle w:val="normal0"/>
-      </w:pPr>
-    </w:p>
-    <w:p>
-      <w:pPr>
-        <w:pStyle w:val="normal0"/>
-      </w:pPr>
-      <w:r>
-        <w:t>UniqueOpaqueUserID|DateTime|operation|CitingPaper|CiTOProperty|CitedPaper</w:t>
-      </w:r>
-    </w:p>
-    <w:p>
-      <w:pPr>
-        <w:pStyle w:val="normal0"/>
-      </w:pPr>
-    </w:p>
-    <w:p>
-      <w:pPr>
-        <w:pStyle w:val="normal0"/>
-      </w:pPr>
-      <w:r>
-        <w:t>For example:</w:t>
-      </w:r>
-    </w:p>
-    <w:p>
-      <w:pPr>
-        <w:pStyle w:val="normal0"/>
-      </w:pPr>
-    </w:p>
-    <w:p>
-      <w:pPr>
-        <w:pStyle w:val="normal0"/>
-      </w:pPr>
-      <w:r>
-        <w:t xml:space="preserve">K29GS7D0C1P7SLD17XFC353M1L986U|Fri, 11 Jan 2013 10:01:51 GMT|add|&lt;http://www.ncbi.nlm.nih.gov/pmc/articles/PMC2808925/&gt;|&lt;http://purl.org/spar/cito/obtainsBackgroundFrom&gt;|&lt;http://www.ncbi.nlm.nih.gov/pubmed/17420237&gt; </w:t>
-      </w:r>
-    </w:p>
-    <w:p>
-      <w:pPr>
-        <w:pStyle w:val="normal0"/>
-      </w:pPr>
-    </w:p>
-    <w:p>
-      <w:pPr>
-        <w:pStyle w:val="normal0"/>
-      </w:pPr>
-      <w:r>
-        <w:t xml:space="preserve">The reference in the reference list that is the object of this annotation, as well as the cited paper </w:t>
-      </w:r>
-      <w:r>
-        <w:t>that is referenced</w:t>
-      </w:r>
-      <w:r>
-        <w:t xml:space="preserve">, </w:t>
-      </w:r>
-      <w:r>
-        <w:t>are both</w:t>
-      </w:r>
-      <w:r>
-        <w:t xml:space="preserve"> defined by the </w:t>
-      </w:r>
-      <w:proofErr w:type="spellStart"/>
-      <w:r>
-        <w:t>CitedPaper</w:t>
-      </w:r>
-      <w:proofErr w:type="spellEnd"/>
-      <w:r>
-        <w:t xml:space="preserve"> URI.</w:t>
-      </w:r>
-    </w:p>
-    <w:p>
-      <w:pPr>
-        <w:pStyle w:val="normal0"/>
-      </w:pPr>
-    </w:p>
-    <w:p>
-      <w:pPr>
-        <w:pStyle w:val="normal0"/>
-      </w:pPr>
-      <w:r>
-        <w:t>The last three items in each record are easily transformed into an RDF triple (in Turtle format):</w:t>
-      </w:r>
-    </w:p>
-    <w:p>
-      <w:pPr>
-        <w:pStyle w:val="normal0"/>
-      </w:pPr>
-    </w:p>
-    <w:p>
-      <w:pPr>
-        <w:pStyle w:val="normal0"/>
-        <w:rPr>
-          <w:rFonts w:ascii="Courier" w:hAnsi="Courier"/>
-          <w:sz w:val="18"/>
-          <w:szCs w:val="18"/>
-        </w:rPr>
-      </w:pPr>
-      <w:r>
-        <w:rPr>
-          <w:rFonts w:ascii="Courier" w:hAnsi="Courier"/>
-          <w:sz w:val="18"/>
-          <w:szCs w:val="18"/>
-        </w:rPr>
-        <w:t>&lt;http://www.ncbi.nlm.nih.gov/pmc/articles/PMC2808925/&gt;</w:t>
-      </w:r>
-    </w:p>
-    <w:p>
-      <w:pPr>
-        <w:pStyle w:val="normal0"/>
-        <w:rPr>
-          <w:rFonts w:ascii="Courier" w:hAnsi="Courier"/>
-          <w:sz w:val="18"/>
-          <w:szCs w:val="18"/>
-        </w:rPr>
-      </w:pPr>
-      <w:r>
-        <w:rPr>
-          <w:rFonts w:ascii="Courier" w:hAnsi="Courier"/>
-          <w:sz w:val="18"/>
-          <w:szCs w:val="18"/>
-        </w:rPr>
-        <w:t xml:space="preserve">     </w:t>
-      </w:r>
-      <w:r>
-        <w:rPr>
-          <w:rFonts w:ascii="Courier" w:hAnsi="Courier"/>
-          <w:sz w:val="18"/>
-          <w:szCs w:val="18"/>
-        </w:rPr>
-        <w:t>&lt;http://purl.org/spar/cito/obtainsBackgroundFrom&gt;</w:t>
-      </w:r>
-    </w:p>
-    <w:p>
-      <w:pPr>
-        <w:pStyle w:val="normal0"/>
-        <w:rPr>
-          <w:rFonts w:ascii="Courier" w:hAnsi="Courier"/>
-          <w:sz w:val="18"/>
-          <w:szCs w:val="18"/>
-        </w:rPr>
-      </w:pPr>
-      <w:r>
-        <w:rPr>
-          <w:rFonts w:ascii="Courier" w:hAnsi="Courier"/>
-          <w:sz w:val="18"/>
-          <w:szCs w:val="18"/>
-        </w:rPr>
-        <w:t xml:space="preserve"> </w:t>
-      </w:r>
-      <w:r>
-        <w:rPr>
-          <w:rFonts w:ascii="Courier" w:hAnsi="Courier"/>
-          <w:sz w:val="18"/>
-          <w:szCs w:val="18"/>
-        </w:rPr>
-        <w:t xml:space="preserve">    </w:t>
-      </w:r>
-      <w:r>
-        <w:rPr>
-          <w:rFonts w:ascii="Courier" w:hAnsi="Courier"/>
-          <w:sz w:val="18"/>
-          <w:szCs w:val="18"/>
-        </w:rPr>
-        <w:t>&lt;http://www.ncbi.nlm.nih.gov/pubmed/17420237</w:t>
-      </w:r>
-      <w:proofErr w:type="gramStart"/>
-      <w:r>
-        <w:rPr>
-          <w:rFonts w:ascii="Courier" w:hAnsi="Courier"/>
-          <w:sz w:val="18"/>
-          <w:szCs w:val="18"/>
-        </w:rPr>
-        <w:t>&gt; .</w:t>
-      </w:r>
-      <w:proofErr w:type="gramEnd"/>
-    </w:p>
-    <w:p>
-      <w:pPr>
-        <w:pStyle w:val="normal0"/>
-      </w:pPr>
-    </w:p>
-    <w:p>
-      <w:pPr>
-        <w:pStyle w:val="normal0"/>
-      </w:pPr>
-    </w:p>
-    <w:p>
-      <w:pPr>
-        <w:pStyle w:val="Heading1"/>
-      </w:pPr>
-      <w:bookmarkStart w:id="19" w:name="h.owwd47fcfrut" w:colFirst="0" w:colLast="0"/>
-      <w:bookmarkEnd w:id="19"/>
-    </w:p>
-    <w:p>
-      <w:pPr>
-        <w:rPr>
-          <w:rFonts w:ascii="Arial" w:eastAsia="Arial" w:hAnsi="Arial" w:cs="Arial"/>
-          <w:b/>
-          <w:color w:val="000000"/>
-          <w:sz w:val="36"/>
-        </w:rPr>
-      </w:pPr>
-      <w:bookmarkStart w:id="20" w:name="h.pt2hd9223b9k" w:colFirst="0" w:colLast="0"/>
-      <w:bookmarkEnd w:id="20"/>
-      <w:r>
-        <w:br w:type="page"/>
-      </w:r>
-    </w:p>
-    <w:p>
-      <w:pPr>
-        <w:pStyle w:val="Heading1"/>
-      </w:pPr>
-      <w:bookmarkStart w:id="21" w:name="_Browser_support"/>
-      <w:bookmarkEnd w:id="21"/>
+      <w:bookmarkStart w:id="22" w:name="_Browser_support"/>
+      <w:bookmarkEnd w:id="22"/>
       <w:r>
         <w:lastRenderedPageBreak/>
         <w:t>Browser support</w:t>
@@ -3803,10 +3801,10 @@
       <w:pPr>
         <w:pStyle w:val="Heading3"/>
       </w:pPr>
-      <w:bookmarkStart w:id="22" w:name="h.9tqx4jbelb2" w:colFirst="0" w:colLast="0"/>
-      <w:bookmarkStart w:id="23" w:name="_XMLHttpRequest"/>
-      <w:bookmarkEnd w:id="22"/>
+      <w:bookmarkStart w:id="23" w:name="h.9tqx4jbelb2" w:colFirst="0" w:colLast="0"/>
+      <w:bookmarkStart w:id="24" w:name="_XMLHttpRequest"/>
       <w:bookmarkEnd w:id="23"/>
+      <w:bookmarkEnd w:id="24"/>
       <w:proofErr w:type="spellStart"/>
       <w:r>
         <w:t>XMLHttpRequest</w:t>
@@ -3877,8 +3875,8 @@
       <w:pPr>
         <w:pStyle w:val="Heading3"/>
       </w:pPr>
-      <w:bookmarkStart w:id="24" w:name="h.i561pzt2d4gm" w:colFirst="0" w:colLast="0"/>
-      <w:bookmarkEnd w:id="24"/>
+      <w:bookmarkStart w:id="25" w:name="h.i561pzt2d4gm" w:colFirst="0" w:colLast="0"/>
+      <w:bookmarkEnd w:id="25"/>
       <w:r>
         <w:t>HTML5 Local Storage</w:t>
       </w:r>

</xml_diff>